<commit_message>
completed asg 1 q 12
</commit_message>
<xml_diff>
--- a/ENEL102_assign1_stu_ver1.docx
+++ b/ENEL102_assign1_stu_ver1.docx
@@ -243,7 +243,7 @@
           <v:shape id="_x0000_i1025" type="#_x0000_t75" style="width:153.75pt;height:22.5pt" o:ole="">
             <v:imagedata r:id="rId6" o:title=""/>
           </v:shape>
-          <o:OLEObject Type="Embed" ProgID="Equation.DSMT4" ShapeID="_x0000_i1025" DrawAspect="Content" ObjectID="_1565874207" r:id="rId7"/>
+          <o:OLEObject Type="Embed" ProgID="Equation.DSMT4" ShapeID="_x0000_i1025" DrawAspect="Content" ObjectID="_1566214895" r:id="rId7"/>
         </w:object>
       </w:r>
       <w:r>
@@ -441,7 +441,7 @@
           <v:shape id="_x0000_i1026" type="#_x0000_t75" style="width:36.75pt;height:18pt" o:ole="">
             <v:imagedata r:id="rId8" o:title=""/>
           </v:shape>
-          <o:OLEObject Type="Embed" ProgID="Equation.DSMT4" ShapeID="_x0000_i1026" DrawAspect="Content" ObjectID="_1565874208" r:id="rId9"/>
+          <o:OLEObject Type="Embed" ProgID="Equation.DSMT4" ShapeID="_x0000_i1026" DrawAspect="Content" ObjectID="_1566214896" r:id="rId9"/>
         </w:object>
       </w:r>
       <w:r>
@@ -455,7 +455,7 @@
           <v:shape id="_x0000_i1027" type="#_x0000_t75" style="width:78.75pt;height:18.75pt" o:ole="">
             <v:imagedata r:id="rId10" o:title=""/>
           </v:shape>
-          <o:OLEObject Type="Embed" ProgID="Equation.DSMT4" ShapeID="_x0000_i1027" DrawAspect="Content" ObjectID="_1565874209" r:id="rId11"/>
+          <o:OLEObject Type="Embed" ProgID="Equation.DSMT4" ShapeID="_x0000_i1027" DrawAspect="Content" ObjectID="_1566214897" r:id="rId11"/>
         </w:object>
       </w:r>
       <w:r>
@@ -472,7 +472,7 @@
           <v:shape id="_x0000_i1028" type="#_x0000_t75" style="width:36.75pt;height:18pt" o:ole="">
             <v:imagedata r:id="rId12" o:title=""/>
           </v:shape>
-          <o:OLEObject Type="Embed" ProgID="Equation.DSMT4" ShapeID="_x0000_i1028" DrawAspect="Content" ObjectID="_1565874210" r:id="rId13"/>
+          <o:OLEObject Type="Embed" ProgID="Equation.DSMT4" ShapeID="_x0000_i1028" DrawAspect="Content" ObjectID="_1566214898" r:id="rId13"/>
         </w:object>
       </w:r>
       <w:r>
@@ -489,7 +489,7 @@
           <v:shape id="_x0000_i1029" type="#_x0000_t75" style="width:72.75pt;height:22.5pt" o:ole="">
             <v:imagedata r:id="rId14" o:title=""/>
           </v:shape>
-          <o:OLEObject Type="Embed" ProgID="Equation.DSMT4" ShapeID="_x0000_i1029" DrawAspect="Content" ObjectID="_1565874211" r:id="rId15"/>
+          <o:OLEObject Type="Embed" ProgID="Equation.DSMT4" ShapeID="_x0000_i1029" DrawAspect="Content" ObjectID="_1566214899" r:id="rId15"/>
         </w:object>
       </w:r>
     </w:p>
@@ -672,7 +672,7 @@
           <v:shape id="_x0000_i1030" type="#_x0000_t75" style="width:126pt;height:25.5pt" o:ole="">
             <v:imagedata r:id="rId16" o:title=""/>
           </v:shape>
-          <o:OLEObject Type="Embed" ProgID="Equation.DSMT4" ShapeID="_x0000_i1030" DrawAspect="Content" ObjectID="_1565874212" r:id="rId17"/>
+          <o:OLEObject Type="Embed" ProgID="Equation.DSMT4" ShapeID="_x0000_i1030" DrawAspect="Content" ObjectID="_1566214900" r:id="rId17"/>
         </w:object>
       </w:r>
       <w:r>
@@ -969,7 +969,7 @@
           <v:shape id="_x0000_i1031" type="#_x0000_t75" style="width:21pt;height:18.75pt" o:ole="">
             <v:imagedata r:id="rId18" o:title=""/>
           </v:shape>
-          <o:OLEObject Type="Embed" ProgID="Equation.DSMT4" ShapeID="_x0000_i1031" DrawAspect="Content" ObjectID="_1565874213" r:id="rId19"/>
+          <o:OLEObject Type="Embed" ProgID="Equation.DSMT4" ShapeID="_x0000_i1031" DrawAspect="Content" ObjectID="_1566214901" r:id="rId19"/>
         </w:object>
       </w:r>
       <w:r>
@@ -983,7 +983,7 @@
           <v:shape id="_x0000_i1032" type="#_x0000_t75" style="width:80.25pt;height:35.25pt" o:ole="">
             <v:imagedata r:id="rId20" o:title=""/>
           </v:shape>
-          <o:OLEObject Type="Embed" ProgID="Equation.DSMT4" ShapeID="_x0000_i1032" DrawAspect="Content" ObjectID="_1565874214" r:id="rId21"/>
+          <o:OLEObject Type="Embed" ProgID="Equation.DSMT4" ShapeID="_x0000_i1032" DrawAspect="Content" ObjectID="_1566214902" r:id="rId21"/>
         </w:object>
       </w:r>
       <w:r>
@@ -1463,7 +1463,7 @@
           <v:shape id="_x0000_i1033" type="#_x0000_t75" style="width:116.25pt;height:15.75pt" o:ole="">
             <v:imagedata r:id="rId22" o:title=""/>
           </v:shape>
-          <o:OLEObject Type="Embed" ProgID="Equation.DSMT4" ShapeID="_x0000_i1033" DrawAspect="Content" ObjectID="_1565874215" r:id="rId23"/>
+          <o:OLEObject Type="Embed" ProgID="Equation.DSMT4" ShapeID="_x0000_i1033" DrawAspect="Content" ObjectID="_1566214903" r:id="rId23"/>
         </w:object>
       </w:r>
       <w:r>
@@ -1489,7 +1489,7 @@
           <v:shape id="_x0000_i1034" type="#_x0000_t75" style="width:68.25pt;height:18.75pt" o:ole="">
             <v:imagedata r:id="rId24" o:title=""/>
           </v:shape>
-          <o:OLEObject Type="Embed" ProgID="Equation.DSMT4" ShapeID="_x0000_i1034" DrawAspect="Content" ObjectID="_1565874216" r:id="rId25"/>
+          <o:OLEObject Type="Embed" ProgID="Equation.DSMT4" ShapeID="_x0000_i1034" DrawAspect="Content" ObjectID="_1566214904" r:id="rId25"/>
         </w:object>
       </w:r>
       <w:r>
@@ -1503,7 +1503,7 @@
           <v:shape id="_x0000_i1035" type="#_x0000_t75" style="width:42pt;height:36.75pt" o:ole="">
             <v:imagedata r:id="rId26" o:title=""/>
           </v:shape>
-          <o:OLEObject Type="Embed" ProgID="Equation.DSMT4" ShapeID="_x0000_i1035" DrawAspect="Content" ObjectID="_1565874217" r:id="rId27"/>
+          <o:OLEObject Type="Embed" ProgID="Equation.DSMT4" ShapeID="_x0000_i1035" DrawAspect="Content" ObjectID="_1566214905" r:id="rId27"/>
         </w:object>
       </w:r>
       <w:r>
@@ -1534,7 +1534,7 @@
           <v:shape id="_x0000_i1036" type="#_x0000_t75" style="width:97.5pt;height:15.75pt" o:ole="">
             <v:imagedata r:id="rId28" o:title=""/>
           </v:shape>
-          <o:OLEObject Type="Embed" ProgID="Equation.DSMT4" ShapeID="_x0000_i1036" DrawAspect="Content" ObjectID="_1565874218" r:id="rId29"/>
+          <o:OLEObject Type="Embed" ProgID="Equation.DSMT4" ShapeID="_x0000_i1036" DrawAspect="Content" ObjectID="_1566214906" r:id="rId29"/>
         </w:object>
       </w:r>
     </w:p>
@@ -1651,7 +1651,7 @@
           <v:shape id="_x0000_i1037" type="#_x0000_t75" style="width:9.75pt;height:11.25pt" o:ole="">
             <v:imagedata r:id="rId30" o:title=""/>
           </v:shape>
-          <o:OLEObject Type="Embed" ProgID="Equation.DSMT4" ShapeID="_x0000_i1037" DrawAspect="Content" ObjectID="_1565874219" r:id="rId31"/>
+          <o:OLEObject Type="Embed" ProgID="Equation.DSMT4" ShapeID="_x0000_i1037" DrawAspect="Content" ObjectID="_1566214907" r:id="rId31"/>
         </w:object>
       </w:r>
       <w:r>
@@ -1665,7 +1665,7 @@
           <v:shape id="_x0000_i1038" type="#_x0000_t75" style="width:105.75pt;height:15.75pt" o:ole="">
             <v:imagedata r:id="rId32" o:title=""/>
           </v:shape>
-          <o:OLEObject Type="Embed" ProgID="Equation.DSMT4" ShapeID="_x0000_i1038" DrawAspect="Content" ObjectID="_1565874220" r:id="rId33"/>
+          <o:OLEObject Type="Embed" ProgID="Equation.DSMT4" ShapeID="_x0000_i1038" DrawAspect="Content" ObjectID="_1566214908" r:id="rId33"/>
         </w:object>
       </w:r>
       <w:r>
@@ -1679,7 +1679,7 @@
           <v:shape id="_x0000_i1039" type="#_x0000_t75" style="width:11.25pt;height:12.75pt" o:ole="">
             <v:imagedata r:id="rId34" o:title=""/>
           </v:shape>
-          <o:OLEObject Type="Embed" ProgID="Equation.DSMT4" ShapeID="_x0000_i1039" DrawAspect="Content" ObjectID="_1565874221" r:id="rId35"/>
+          <o:OLEObject Type="Embed" ProgID="Equation.DSMT4" ShapeID="_x0000_i1039" DrawAspect="Content" ObjectID="_1566214909" r:id="rId35"/>
         </w:object>
       </w:r>
       <w:r>
@@ -1707,7 +1707,7 @@
           <v:shape id="_x0000_i1040" type="#_x0000_t75" style="width:87pt;height:18.75pt" o:ole="">
             <v:imagedata r:id="rId36" o:title=""/>
           </v:shape>
-          <o:OLEObject Type="Embed" ProgID="Equation.DSMT4" ShapeID="_x0000_i1040" DrawAspect="Content" ObjectID="_1565874222" r:id="rId37"/>
+          <o:OLEObject Type="Embed" ProgID="Equation.DSMT4" ShapeID="_x0000_i1040" DrawAspect="Content" ObjectID="_1566214910" r:id="rId37"/>
         </w:object>
       </w:r>
       <w:r>
@@ -1724,7 +1724,7 @@
           <v:shape id="_x0000_i1041" type="#_x0000_t75" style="width:11.25pt;height:12.75pt" o:ole="">
             <v:imagedata r:id="rId38" o:title=""/>
           </v:shape>
-          <o:OLEObject Type="Embed" ProgID="Equation.DSMT4" ShapeID="_x0000_i1041" DrawAspect="Content" ObjectID="_1565874223" r:id="rId39"/>
+          <o:OLEObject Type="Embed" ProgID="Equation.DSMT4" ShapeID="_x0000_i1041" DrawAspect="Content" ObjectID="_1566214911" r:id="rId39"/>
         </w:object>
       </w:r>
       <w:r>
@@ -1888,7 +1888,7 @@
           <v:shape id="_x0000_i1042" type="#_x0000_t75" style="width:84.75pt;height:51.75pt" o:ole="">
             <v:imagedata r:id="rId40" o:title=""/>
           </v:shape>
-          <o:OLEObject Type="Embed" ProgID="Equation.DSMT4" ShapeID="_x0000_i1042" DrawAspect="Content" ObjectID="_1565874224" r:id="rId41"/>
+          <o:OLEObject Type="Embed" ProgID="Equation.DSMT4" ShapeID="_x0000_i1042" DrawAspect="Content" ObjectID="_1566214912" r:id="rId41"/>
         </w:object>
       </w:r>
     </w:p>
@@ -1930,7 +1930,7 @@
           <v:shape id="_x0000_i1043" type="#_x0000_t75" style="width:108.75pt;height:21.75pt" o:ole="">
             <v:imagedata r:id="rId42" o:title=""/>
           </v:shape>
-          <o:OLEObject Type="Embed" ProgID="Equation.DSMT4" ShapeID="_x0000_i1043" DrawAspect="Content" ObjectID="_1565874225" r:id="rId43"/>
+          <o:OLEObject Type="Embed" ProgID="Equation.DSMT4" ShapeID="_x0000_i1043" DrawAspect="Content" ObjectID="_1566214913" r:id="rId43"/>
         </w:object>
       </w:r>
     </w:p>
@@ -2178,7 +2178,7 @@
           <v:shape id="_x0000_i1044" type="#_x0000_t75" style="width:46.5pt;height:33.75pt" o:ole="">
             <v:imagedata r:id="rId44" o:title=""/>
           </v:shape>
-          <o:OLEObject Type="Embed" ProgID="Equation.DSMT4" ShapeID="_x0000_i1044" DrawAspect="Content" ObjectID="_1565874226" r:id="rId45"/>
+          <o:OLEObject Type="Embed" ProgID="Equation.DSMT4" ShapeID="_x0000_i1044" DrawAspect="Content" ObjectID="_1566214914" r:id="rId45"/>
         </w:object>
       </w:r>
     </w:p>
@@ -2205,7 +2205,7 @@
           <v:shape id="_x0000_i1045" type="#_x0000_t75" style="width:171pt;height:33.75pt" o:ole="">
             <v:imagedata r:id="rId46" o:title=""/>
           </v:shape>
-          <o:OLEObject Type="Embed" ProgID="Equation.DSMT4" ShapeID="_x0000_i1045" DrawAspect="Content" ObjectID="_1565874227" r:id="rId47"/>
+          <o:OLEObject Type="Embed" ProgID="Equation.DSMT4" ShapeID="_x0000_i1045" DrawAspect="Content" ObjectID="_1566214915" r:id="rId47"/>
         </w:object>
       </w:r>
     </w:p>
@@ -2294,8 +2294,6 @@
           <w:b/>
         </w:rPr>
       </w:pPr>
-      <w:bookmarkStart w:id="0" w:name="_GoBack"/>
-      <w:bookmarkEnd w:id="0"/>
     </w:p>
     <w:p>
       <w:pPr>
@@ -2332,7 +2330,7 @@
           <v:shape id="_x0000_i1046" type="#_x0000_t75" style="width:77.25pt;height:56.25pt" o:ole="">
             <v:imagedata r:id="rId48" o:title=""/>
           </v:shape>
-          <o:OLEObject Type="Embed" ProgID="Equation.DSMT4" ShapeID="_x0000_i1046" DrawAspect="Content" ObjectID="_1565874228" r:id="rId49"/>
+          <o:OLEObject Type="Embed" ProgID="Equation.DSMT4" ShapeID="_x0000_i1046" DrawAspect="Content" ObjectID="_1566214916" r:id="rId49"/>
         </w:object>
       </w:r>
       <w:r>
@@ -2346,7 +2344,7 @@
           <v:shape id="_x0000_i1047" type="#_x0000_t75" style="width:75pt;height:56.25pt" o:ole="">
             <v:imagedata r:id="rId50" o:title=""/>
           </v:shape>
-          <o:OLEObject Type="Embed" ProgID="Equation.DSMT4" ShapeID="_x0000_i1047" DrawAspect="Content" ObjectID="_1565874229" r:id="rId51"/>
+          <o:OLEObject Type="Embed" ProgID="Equation.DSMT4" ShapeID="_x0000_i1047" DrawAspect="Content" ObjectID="_1566214917" r:id="rId51"/>
         </w:object>
       </w:r>
     </w:p>
@@ -2365,7 +2363,7 @@
           <v:shape id="_x0000_i1048" type="#_x0000_t75" style="width:87.75pt;height:21.75pt" o:ole="">
             <v:imagedata r:id="rId52" o:title=""/>
           </v:shape>
-          <o:OLEObject Type="Embed" ProgID="Equation.DSMT4" ShapeID="_x0000_i1048" DrawAspect="Content" ObjectID="_1565874230" r:id="rId53"/>
+          <o:OLEObject Type="Embed" ProgID="Equation.DSMT4" ShapeID="_x0000_i1048" DrawAspect="Content" ObjectID="_1566214918" r:id="rId53"/>
         </w:object>
       </w:r>
     </w:p>
@@ -2404,6 +2402,33 @@
       <w:pPr>
         <w:spacing w:line="240" w:lineRule="auto"/>
       </w:pPr>
+      <w:r>
+        <w:t>&gt;&gt; X = [1 2 3; 0 7 7; 1 2 1];</w:t>
+      </w:r>
+    </w:p>
+    <w:p>
+      <w:pPr>
+        <w:spacing w:line="240" w:lineRule="auto"/>
+      </w:pPr>
+      <w:r>
+        <w:t>&gt;&gt; Y = [2 2 3; 7 7 0; 1 2 1];</w:t>
+      </w:r>
+    </w:p>
+    <w:p>
+      <w:pPr>
+        <w:spacing w:line="240" w:lineRule="auto"/>
+      </w:pPr>
+      <w:r>
+        <w:t xml:space="preserve">&gt;&gt; Q = </w:t>
+      </w:r>
+      <w:proofErr w:type="spellStart"/>
+      <w:r>
+        <w:t>inv</w:t>
+      </w:r>
+      <w:proofErr w:type="spellEnd"/>
+      <w:r>
+        <w:t>(X)*(Y + X^2)</w:t>
+      </w:r>
     </w:p>
     <w:p>
       <w:pPr>
@@ -2432,6 +2457,45 @@
         </w:rPr>
         <w:t xml:space="preserve"> Response)</w:t>
       </w:r>
+    </w:p>
+    <w:p>
+      <w:pPr>
+        <w:spacing w:line="240" w:lineRule="auto"/>
+      </w:pPr>
+      <w:r>
+        <w:t>Q =</w:t>
+      </w:r>
+    </w:p>
+    <w:p>
+      <w:pPr>
+        <w:spacing w:line="240" w:lineRule="auto"/>
+      </w:pPr>
+    </w:p>
+    <w:p>
+      <w:pPr>
+        <w:spacing w:line="240" w:lineRule="auto"/>
+      </w:pPr>
+      <w:r>
+        <w:t xml:space="preserve">    0.5000    2.0000    5.0000</w:t>
+      </w:r>
+    </w:p>
+    <w:p>
+      <w:pPr>
+        <w:spacing w:line="240" w:lineRule="auto"/>
+      </w:pPr>
+      <w:r>
+        <w:t xml:space="preserve">    0.5000    8.0000    6.0000</w:t>
+      </w:r>
+    </w:p>
+    <w:p>
+      <w:pPr>
+        <w:spacing w:line="240" w:lineRule="auto"/>
+      </w:pPr>
+      <w:r>
+        <w:t xml:space="preserve">    1.5000    2.0000    2.0000</w:t>
+      </w:r>
+      <w:bookmarkStart w:id="0" w:name="_GoBack"/>
+      <w:bookmarkEnd w:id="0"/>
     </w:p>
     <w:p>
       <w:pPr>
@@ -2481,7 +2545,7 @@
           <v:shape id="_x0000_i1049" type="#_x0000_t75" style="width:84.75pt;height:50.25pt" o:ole="">
             <v:imagedata r:id="rId54" o:title=""/>
           </v:shape>
-          <o:OLEObject Type="Embed" ProgID="Equation.DSMT4" ShapeID="_x0000_i1049" DrawAspect="Content" ObjectID="_1565874231" r:id="rId55"/>
+          <o:OLEObject Type="Embed" ProgID="Equation.DSMT4" ShapeID="_x0000_i1049" DrawAspect="Content" ObjectID="_1566214919" r:id="rId55"/>
         </w:object>
       </w:r>
     </w:p>
@@ -2500,7 +2564,7 @@
           <v:shape id="_x0000_i1050" type="#_x0000_t75" style="width:78pt;height:21.75pt" o:ole="">
             <v:imagedata r:id="rId56" o:title=""/>
           </v:shape>
-          <o:OLEObject Type="Embed" ProgID="Equation.DSMT4" ShapeID="_x0000_i1050" DrawAspect="Content" ObjectID="_1565874232" r:id="rId57"/>
+          <o:OLEObject Type="Embed" ProgID="Equation.DSMT4" ShapeID="_x0000_i1050" DrawAspect="Content" ObjectID="_1566214920" r:id="rId57"/>
         </w:object>
       </w:r>
       <w:r>
@@ -2607,6 +2671,7 @@
         <w:rPr>
           <w:b/>
         </w:rPr>
+        <w:lastRenderedPageBreak/>
         <w:t>Q1</w:t>
       </w:r>
       <w:r>
@@ -2791,7 +2856,6 @@
         <w:rPr>
           <w:b/>
         </w:rPr>
-        <w:lastRenderedPageBreak/>
         <w:t xml:space="preserve"> </w:t>
       </w:r>
       <w:r>
@@ -2885,7 +2949,7 @@
           <v:shape id="_x0000_i1051" type="#_x0000_t75" style="width:48pt;height:66pt" o:ole="">
             <v:imagedata r:id="rId58" o:title=""/>
           </v:shape>
-          <o:OLEObject Type="Embed" ProgID="Equation.DSMT4" ShapeID="_x0000_i1051" DrawAspect="Content" ObjectID="_1565874233" r:id="rId59"/>
+          <o:OLEObject Type="Embed" ProgID="Equation.DSMT4" ShapeID="_x0000_i1051" DrawAspect="Content" ObjectID="_1566214921" r:id="rId59"/>
         </w:object>
       </w:r>
     </w:p>
@@ -2904,7 +2968,7 @@
           <v:shape id="_x0000_i1052" type="#_x0000_t75" style="width:48pt;height:14.25pt" o:ole="">
             <v:imagedata r:id="rId60" o:title=""/>
           </v:shape>
-          <o:OLEObject Type="Embed" ProgID="Equation.DSMT4" ShapeID="_x0000_i1052" DrawAspect="Content" ObjectID="_1565874234" r:id="rId61"/>
+          <o:OLEObject Type="Embed" ProgID="Equation.DSMT4" ShapeID="_x0000_i1052" DrawAspect="Content" ObjectID="_1566214922" r:id="rId61"/>
         </w:object>
       </w:r>
       <w:r>
@@ -3112,7 +3176,7 @@
         <w:rFonts w:asciiTheme="majorHAnsi" w:eastAsiaTheme="majorEastAsia" w:hAnsiTheme="majorHAnsi" w:cstheme="majorBidi"/>
         <w:noProof/>
       </w:rPr>
-      <w:t>5</w:t>
+      <w:t>6</w:t>
     </w:r>
     <w:r>
       <w:rPr>

</xml_diff>

<commit_message>
finished asg 1 q13
</commit_message>
<xml_diff>
--- a/ENEL102_assign1_stu_ver1.docx
+++ b/ENEL102_assign1_stu_ver1.docx
@@ -243,7 +243,7 @@
           <v:shape id="_x0000_i1025" type="#_x0000_t75" style="width:153.75pt;height:22.5pt" o:ole="">
             <v:imagedata r:id="rId6" o:title=""/>
           </v:shape>
-          <o:OLEObject Type="Embed" ProgID="Equation.DSMT4" ShapeID="_x0000_i1025" DrawAspect="Content" ObjectID="_1566214895" r:id="rId7"/>
+          <o:OLEObject Type="Embed" ProgID="Equation.DSMT4" ShapeID="_x0000_i1025" DrawAspect="Content" ObjectID="_1566217068" r:id="rId7"/>
         </w:object>
       </w:r>
       <w:r>
@@ -441,7 +441,7 @@
           <v:shape id="_x0000_i1026" type="#_x0000_t75" style="width:36.75pt;height:18pt" o:ole="">
             <v:imagedata r:id="rId8" o:title=""/>
           </v:shape>
-          <o:OLEObject Type="Embed" ProgID="Equation.DSMT4" ShapeID="_x0000_i1026" DrawAspect="Content" ObjectID="_1566214896" r:id="rId9"/>
+          <o:OLEObject Type="Embed" ProgID="Equation.DSMT4" ShapeID="_x0000_i1026" DrawAspect="Content" ObjectID="_1566217069" r:id="rId9"/>
         </w:object>
       </w:r>
       <w:r>
@@ -455,7 +455,7 @@
           <v:shape id="_x0000_i1027" type="#_x0000_t75" style="width:78.75pt;height:18.75pt" o:ole="">
             <v:imagedata r:id="rId10" o:title=""/>
           </v:shape>
-          <o:OLEObject Type="Embed" ProgID="Equation.DSMT4" ShapeID="_x0000_i1027" DrawAspect="Content" ObjectID="_1566214897" r:id="rId11"/>
+          <o:OLEObject Type="Embed" ProgID="Equation.DSMT4" ShapeID="_x0000_i1027" DrawAspect="Content" ObjectID="_1566217070" r:id="rId11"/>
         </w:object>
       </w:r>
       <w:r>
@@ -472,7 +472,7 @@
           <v:shape id="_x0000_i1028" type="#_x0000_t75" style="width:36.75pt;height:18pt" o:ole="">
             <v:imagedata r:id="rId12" o:title=""/>
           </v:shape>
-          <o:OLEObject Type="Embed" ProgID="Equation.DSMT4" ShapeID="_x0000_i1028" DrawAspect="Content" ObjectID="_1566214898" r:id="rId13"/>
+          <o:OLEObject Type="Embed" ProgID="Equation.DSMT4" ShapeID="_x0000_i1028" DrawAspect="Content" ObjectID="_1566217071" r:id="rId13"/>
         </w:object>
       </w:r>
       <w:r>
@@ -489,7 +489,7 @@
           <v:shape id="_x0000_i1029" type="#_x0000_t75" style="width:72.75pt;height:22.5pt" o:ole="">
             <v:imagedata r:id="rId14" o:title=""/>
           </v:shape>
-          <o:OLEObject Type="Embed" ProgID="Equation.DSMT4" ShapeID="_x0000_i1029" DrawAspect="Content" ObjectID="_1566214899" r:id="rId15"/>
+          <o:OLEObject Type="Embed" ProgID="Equation.DSMT4" ShapeID="_x0000_i1029" DrawAspect="Content" ObjectID="_1566217072" r:id="rId15"/>
         </w:object>
       </w:r>
     </w:p>
@@ -672,7 +672,7 @@
           <v:shape id="_x0000_i1030" type="#_x0000_t75" style="width:126pt;height:25.5pt" o:ole="">
             <v:imagedata r:id="rId16" o:title=""/>
           </v:shape>
-          <o:OLEObject Type="Embed" ProgID="Equation.DSMT4" ShapeID="_x0000_i1030" DrawAspect="Content" ObjectID="_1566214900" r:id="rId17"/>
+          <o:OLEObject Type="Embed" ProgID="Equation.DSMT4" ShapeID="_x0000_i1030" DrawAspect="Content" ObjectID="_1566217073" r:id="rId17"/>
         </w:object>
       </w:r>
       <w:r>
@@ -969,7 +969,7 @@
           <v:shape id="_x0000_i1031" type="#_x0000_t75" style="width:21pt;height:18.75pt" o:ole="">
             <v:imagedata r:id="rId18" o:title=""/>
           </v:shape>
-          <o:OLEObject Type="Embed" ProgID="Equation.DSMT4" ShapeID="_x0000_i1031" DrawAspect="Content" ObjectID="_1566214901" r:id="rId19"/>
+          <o:OLEObject Type="Embed" ProgID="Equation.DSMT4" ShapeID="_x0000_i1031" DrawAspect="Content" ObjectID="_1566217074" r:id="rId19"/>
         </w:object>
       </w:r>
       <w:r>
@@ -983,7 +983,7 @@
           <v:shape id="_x0000_i1032" type="#_x0000_t75" style="width:80.25pt;height:35.25pt" o:ole="">
             <v:imagedata r:id="rId20" o:title=""/>
           </v:shape>
-          <o:OLEObject Type="Embed" ProgID="Equation.DSMT4" ShapeID="_x0000_i1032" DrawAspect="Content" ObjectID="_1566214902" r:id="rId21"/>
+          <o:OLEObject Type="Embed" ProgID="Equation.DSMT4" ShapeID="_x0000_i1032" DrawAspect="Content" ObjectID="_1566217075" r:id="rId21"/>
         </w:object>
       </w:r>
       <w:r>
@@ -1463,7 +1463,7 @@
           <v:shape id="_x0000_i1033" type="#_x0000_t75" style="width:116.25pt;height:15.75pt" o:ole="">
             <v:imagedata r:id="rId22" o:title=""/>
           </v:shape>
-          <o:OLEObject Type="Embed" ProgID="Equation.DSMT4" ShapeID="_x0000_i1033" DrawAspect="Content" ObjectID="_1566214903" r:id="rId23"/>
+          <o:OLEObject Type="Embed" ProgID="Equation.DSMT4" ShapeID="_x0000_i1033" DrawAspect="Content" ObjectID="_1566217076" r:id="rId23"/>
         </w:object>
       </w:r>
       <w:r>
@@ -1489,7 +1489,7 @@
           <v:shape id="_x0000_i1034" type="#_x0000_t75" style="width:68.25pt;height:18.75pt" o:ole="">
             <v:imagedata r:id="rId24" o:title=""/>
           </v:shape>
-          <o:OLEObject Type="Embed" ProgID="Equation.DSMT4" ShapeID="_x0000_i1034" DrawAspect="Content" ObjectID="_1566214904" r:id="rId25"/>
+          <o:OLEObject Type="Embed" ProgID="Equation.DSMT4" ShapeID="_x0000_i1034" DrawAspect="Content" ObjectID="_1566217077" r:id="rId25"/>
         </w:object>
       </w:r>
       <w:r>
@@ -1503,7 +1503,7 @@
           <v:shape id="_x0000_i1035" type="#_x0000_t75" style="width:42pt;height:36.75pt" o:ole="">
             <v:imagedata r:id="rId26" o:title=""/>
           </v:shape>
-          <o:OLEObject Type="Embed" ProgID="Equation.DSMT4" ShapeID="_x0000_i1035" DrawAspect="Content" ObjectID="_1566214905" r:id="rId27"/>
+          <o:OLEObject Type="Embed" ProgID="Equation.DSMT4" ShapeID="_x0000_i1035" DrawAspect="Content" ObjectID="_1566217078" r:id="rId27"/>
         </w:object>
       </w:r>
       <w:r>
@@ -1534,7 +1534,7 @@
           <v:shape id="_x0000_i1036" type="#_x0000_t75" style="width:97.5pt;height:15.75pt" o:ole="">
             <v:imagedata r:id="rId28" o:title=""/>
           </v:shape>
-          <o:OLEObject Type="Embed" ProgID="Equation.DSMT4" ShapeID="_x0000_i1036" DrawAspect="Content" ObjectID="_1566214906" r:id="rId29"/>
+          <o:OLEObject Type="Embed" ProgID="Equation.DSMT4" ShapeID="_x0000_i1036" DrawAspect="Content" ObjectID="_1566217079" r:id="rId29"/>
         </w:object>
       </w:r>
     </w:p>
@@ -1651,7 +1651,7 @@
           <v:shape id="_x0000_i1037" type="#_x0000_t75" style="width:9.75pt;height:11.25pt" o:ole="">
             <v:imagedata r:id="rId30" o:title=""/>
           </v:shape>
-          <o:OLEObject Type="Embed" ProgID="Equation.DSMT4" ShapeID="_x0000_i1037" DrawAspect="Content" ObjectID="_1566214907" r:id="rId31"/>
+          <o:OLEObject Type="Embed" ProgID="Equation.DSMT4" ShapeID="_x0000_i1037" DrawAspect="Content" ObjectID="_1566217080" r:id="rId31"/>
         </w:object>
       </w:r>
       <w:r>
@@ -1665,7 +1665,7 @@
           <v:shape id="_x0000_i1038" type="#_x0000_t75" style="width:105.75pt;height:15.75pt" o:ole="">
             <v:imagedata r:id="rId32" o:title=""/>
           </v:shape>
-          <o:OLEObject Type="Embed" ProgID="Equation.DSMT4" ShapeID="_x0000_i1038" DrawAspect="Content" ObjectID="_1566214908" r:id="rId33"/>
+          <o:OLEObject Type="Embed" ProgID="Equation.DSMT4" ShapeID="_x0000_i1038" DrawAspect="Content" ObjectID="_1566217081" r:id="rId33"/>
         </w:object>
       </w:r>
       <w:r>
@@ -1679,7 +1679,7 @@
           <v:shape id="_x0000_i1039" type="#_x0000_t75" style="width:11.25pt;height:12.75pt" o:ole="">
             <v:imagedata r:id="rId34" o:title=""/>
           </v:shape>
-          <o:OLEObject Type="Embed" ProgID="Equation.DSMT4" ShapeID="_x0000_i1039" DrawAspect="Content" ObjectID="_1566214909" r:id="rId35"/>
+          <o:OLEObject Type="Embed" ProgID="Equation.DSMT4" ShapeID="_x0000_i1039" DrawAspect="Content" ObjectID="_1566217082" r:id="rId35"/>
         </w:object>
       </w:r>
       <w:r>
@@ -1707,7 +1707,7 @@
           <v:shape id="_x0000_i1040" type="#_x0000_t75" style="width:87pt;height:18.75pt" o:ole="">
             <v:imagedata r:id="rId36" o:title=""/>
           </v:shape>
-          <o:OLEObject Type="Embed" ProgID="Equation.DSMT4" ShapeID="_x0000_i1040" DrawAspect="Content" ObjectID="_1566214910" r:id="rId37"/>
+          <o:OLEObject Type="Embed" ProgID="Equation.DSMT4" ShapeID="_x0000_i1040" DrawAspect="Content" ObjectID="_1566217083" r:id="rId37"/>
         </w:object>
       </w:r>
       <w:r>
@@ -1724,7 +1724,7 @@
           <v:shape id="_x0000_i1041" type="#_x0000_t75" style="width:11.25pt;height:12.75pt" o:ole="">
             <v:imagedata r:id="rId38" o:title=""/>
           </v:shape>
-          <o:OLEObject Type="Embed" ProgID="Equation.DSMT4" ShapeID="_x0000_i1041" DrawAspect="Content" ObjectID="_1566214911" r:id="rId39"/>
+          <o:OLEObject Type="Embed" ProgID="Equation.DSMT4" ShapeID="_x0000_i1041" DrawAspect="Content" ObjectID="_1566217084" r:id="rId39"/>
         </w:object>
       </w:r>
       <w:r>
@@ -1888,7 +1888,7 @@
           <v:shape id="_x0000_i1042" type="#_x0000_t75" style="width:84.75pt;height:51.75pt" o:ole="">
             <v:imagedata r:id="rId40" o:title=""/>
           </v:shape>
-          <o:OLEObject Type="Embed" ProgID="Equation.DSMT4" ShapeID="_x0000_i1042" DrawAspect="Content" ObjectID="_1566214912" r:id="rId41"/>
+          <o:OLEObject Type="Embed" ProgID="Equation.DSMT4" ShapeID="_x0000_i1042" DrawAspect="Content" ObjectID="_1566217085" r:id="rId41"/>
         </w:object>
       </w:r>
     </w:p>
@@ -1930,7 +1930,7 @@
           <v:shape id="_x0000_i1043" type="#_x0000_t75" style="width:108.75pt;height:21.75pt" o:ole="">
             <v:imagedata r:id="rId42" o:title=""/>
           </v:shape>
-          <o:OLEObject Type="Embed" ProgID="Equation.DSMT4" ShapeID="_x0000_i1043" DrawAspect="Content" ObjectID="_1566214913" r:id="rId43"/>
+          <o:OLEObject Type="Embed" ProgID="Equation.DSMT4" ShapeID="_x0000_i1043" DrawAspect="Content" ObjectID="_1566217086" r:id="rId43"/>
         </w:object>
       </w:r>
     </w:p>
@@ -2178,7 +2178,7 @@
           <v:shape id="_x0000_i1044" type="#_x0000_t75" style="width:46.5pt;height:33.75pt" o:ole="">
             <v:imagedata r:id="rId44" o:title=""/>
           </v:shape>
-          <o:OLEObject Type="Embed" ProgID="Equation.DSMT4" ShapeID="_x0000_i1044" DrawAspect="Content" ObjectID="_1566214914" r:id="rId45"/>
+          <o:OLEObject Type="Embed" ProgID="Equation.DSMT4" ShapeID="_x0000_i1044" DrawAspect="Content" ObjectID="_1566217087" r:id="rId45"/>
         </w:object>
       </w:r>
     </w:p>
@@ -2205,7 +2205,7 @@
           <v:shape id="_x0000_i1045" type="#_x0000_t75" style="width:171pt;height:33.75pt" o:ole="">
             <v:imagedata r:id="rId46" o:title=""/>
           </v:shape>
-          <o:OLEObject Type="Embed" ProgID="Equation.DSMT4" ShapeID="_x0000_i1045" DrawAspect="Content" ObjectID="_1566214915" r:id="rId47"/>
+          <o:OLEObject Type="Embed" ProgID="Equation.DSMT4" ShapeID="_x0000_i1045" DrawAspect="Content" ObjectID="_1566217088" r:id="rId47"/>
         </w:object>
       </w:r>
     </w:p>
@@ -2330,7 +2330,7 @@
           <v:shape id="_x0000_i1046" type="#_x0000_t75" style="width:77.25pt;height:56.25pt" o:ole="">
             <v:imagedata r:id="rId48" o:title=""/>
           </v:shape>
-          <o:OLEObject Type="Embed" ProgID="Equation.DSMT4" ShapeID="_x0000_i1046" DrawAspect="Content" ObjectID="_1566214916" r:id="rId49"/>
+          <o:OLEObject Type="Embed" ProgID="Equation.DSMT4" ShapeID="_x0000_i1046" DrawAspect="Content" ObjectID="_1566217089" r:id="rId49"/>
         </w:object>
       </w:r>
       <w:r>
@@ -2344,7 +2344,7 @@
           <v:shape id="_x0000_i1047" type="#_x0000_t75" style="width:75pt;height:56.25pt" o:ole="">
             <v:imagedata r:id="rId50" o:title=""/>
           </v:shape>
-          <o:OLEObject Type="Embed" ProgID="Equation.DSMT4" ShapeID="_x0000_i1047" DrawAspect="Content" ObjectID="_1566214917" r:id="rId51"/>
+          <o:OLEObject Type="Embed" ProgID="Equation.DSMT4" ShapeID="_x0000_i1047" DrawAspect="Content" ObjectID="_1566217090" r:id="rId51"/>
         </w:object>
       </w:r>
     </w:p>
@@ -2363,7 +2363,7 @@
           <v:shape id="_x0000_i1048" type="#_x0000_t75" style="width:87.75pt;height:21.75pt" o:ole="">
             <v:imagedata r:id="rId52" o:title=""/>
           </v:shape>
-          <o:OLEObject Type="Embed" ProgID="Equation.DSMT4" ShapeID="_x0000_i1048" DrawAspect="Content" ObjectID="_1566214918" r:id="rId53"/>
+          <o:OLEObject Type="Embed" ProgID="Equation.DSMT4" ShapeID="_x0000_i1048" DrawAspect="Content" ObjectID="_1566217091" r:id="rId53"/>
         </w:object>
       </w:r>
     </w:p>
@@ -2494,8 +2494,6 @@
       <w:r>
         <w:t xml:space="preserve">    1.5000    2.0000    2.0000</w:t>
       </w:r>
-      <w:bookmarkStart w:id="0" w:name="_GoBack"/>
-      <w:bookmarkEnd w:id="0"/>
     </w:p>
     <w:p>
       <w:pPr>
@@ -2545,7 +2543,7 @@
           <v:shape id="_x0000_i1049" type="#_x0000_t75" style="width:84.75pt;height:50.25pt" o:ole="">
             <v:imagedata r:id="rId54" o:title=""/>
           </v:shape>
-          <o:OLEObject Type="Embed" ProgID="Equation.DSMT4" ShapeID="_x0000_i1049" DrawAspect="Content" ObjectID="_1566214919" r:id="rId55"/>
+          <o:OLEObject Type="Embed" ProgID="Equation.DSMT4" ShapeID="_x0000_i1049" DrawAspect="Content" ObjectID="_1566217092" r:id="rId55"/>
         </w:object>
       </w:r>
     </w:p>
@@ -2564,7 +2562,7 @@
           <v:shape id="_x0000_i1050" type="#_x0000_t75" style="width:78pt;height:21.75pt" o:ole="">
             <v:imagedata r:id="rId56" o:title=""/>
           </v:shape>
-          <o:OLEObject Type="Embed" ProgID="Equation.DSMT4" ShapeID="_x0000_i1050" DrawAspect="Content" ObjectID="_1566214920" r:id="rId57"/>
+          <o:OLEObject Type="Embed" ProgID="Equation.DSMT4" ShapeID="_x0000_i1050" DrawAspect="Content" ObjectID="_1566217093" r:id="rId57"/>
         </w:object>
       </w:r>
       <w:r>
@@ -2611,14 +2609,7 @@
         <w:t>)</w:t>
       </w:r>
     </w:p>
-    <w:p>
-      <w:pPr>
-        <w:spacing w:line="240" w:lineRule="auto"/>
-        <w:rPr>
-          <w:b/>
-        </w:rPr>
-      </w:pPr>
-    </w:p>
+    <w:p/>
     <w:p>
       <w:pPr>
         <w:spacing w:line="240" w:lineRule="auto"/>
@@ -2707,6 +2698,9 @@
     <w:p>
       <w:pPr>
         <w:spacing w:line="240" w:lineRule="auto"/>
+        <w:rPr>
+          <w:b/>
+        </w:rPr>
       </w:pPr>
       <w:r>
         <w:rPr>
@@ -2737,6 +2731,148 @@
     </w:p>
     <w:p>
       <w:pPr>
+        <w:autoSpaceDE w:val="0"/>
+        <w:autoSpaceDN w:val="0"/>
+        <w:adjustRightInd w:val="0"/>
+        <w:spacing w:after="0" w:line="240" w:lineRule="auto"/>
+        <w:rPr>
+          <w:rFonts w:ascii="Courier New" w:hAnsi="Courier New" w:cs="Courier New"/>
+          <w:sz w:val="24"/>
+          <w:szCs w:val="24"/>
+        </w:rPr>
+      </w:pPr>
+      <w:r>
+        <w:rPr>
+          <w:rFonts w:ascii="Courier New" w:hAnsi="Courier New" w:cs="Courier New"/>
+          <w:color w:val="000000"/>
+          <w:sz w:val="20"/>
+          <w:szCs w:val="20"/>
+        </w:rPr>
+        <w:t>F = [0 1];</w:t>
+      </w:r>
+    </w:p>
+    <w:p>
+      <w:pPr>
+        <w:autoSpaceDE w:val="0"/>
+        <w:autoSpaceDN w:val="0"/>
+        <w:adjustRightInd w:val="0"/>
+        <w:spacing w:after="0" w:line="240" w:lineRule="auto"/>
+        <w:rPr>
+          <w:rFonts w:ascii="Courier New" w:hAnsi="Courier New" w:cs="Courier New"/>
+          <w:sz w:val="24"/>
+          <w:szCs w:val="24"/>
+        </w:rPr>
+      </w:pPr>
+      <w:r>
+        <w:rPr>
+          <w:rFonts w:ascii="Courier New" w:hAnsi="Courier New" w:cs="Courier New"/>
+          <w:color w:val="0000FF"/>
+          <w:sz w:val="20"/>
+          <w:szCs w:val="20"/>
+        </w:rPr>
+        <w:t>for</w:t>
+      </w:r>
+      <w:r>
+        <w:rPr>
+          <w:rFonts w:ascii="Courier New" w:hAnsi="Courier New" w:cs="Courier New"/>
+          <w:color w:val="000000"/>
+          <w:sz w:val="20"/>
+          <w:szCs w:val="20"/>
+        </w:rPr>
+        <w:t xml:space="preserve"> </w:t>
+      </w:r>
+      <w:proofErr w:type="spellStart"/>
+      <w:r>
+        <w:rPr>
+          <w:rFonts w:ascii="Courier New" w:hAnsi="Courier New" w:cs="Courier New"/>
+          <w:color w:val="000000"/>
+          <w:sz w:val="20"/>
+          <w:szCs w:val="20"/>
+        </w:rPr>
+        <w:t>i</w:t>
+      </w:r>
+      <w:proofErr w:type="spellEnd"/>
+      <w:r>
+        <w:rPr>
+          <w:rFonts w:ascii="Courier New" w:hAnsi="Courier New" w:cs="Courier New"/>
+          <w:color w:val="000000"/>
+          <w:sz w:val="20"/>
+          <w:szCs w:val="20"/>
+        </w:rPr>
+        <w:t>=1:1:23</w:t>
+      </w:r>
+    </w:p>
+    <w:p>
+      <w:pPr>
+        <w:autoSpaceDE w:val="0"/>
+        <w:autoSpaceDN w:val="0"/>
+        <w:adjustRightInd w:val="0"/>
+        <w:spacing w:after="0" w:line="240" w:lineRule="auto"/>
+        <w:rPr>
+          <w:rFonts w:ascii="Courier New" w:hAnsi="Courier New" w:cs="Courier New"/>
+          <w:sz w:val="24"/>
+          <w:szCs w:val="24"/>
+        </w:rPr>
+      </w:pPr>
+      <w:r>
+        <w:rPr>
+          <w:rFonts w:ascii="Courier New" w:hAnsi="Courier New" w:cs="Courier New"/>
+          <w:color w:val="000000"/>
+          <w:sz w:val="20"/>
+          <w:szCs w:val="20"/>
+        </w:rPr>
+        <w:t xml:space="preserve">    F = [F, F(</w:t>
+      </w:r>
+      <w:proofErr w:type="spellStart"/>
+      <w:r>
+        <w:rPr>
+          <w:rFonts w:ascii="Courier New" w:hAnsi="Courier New" w:cs="Courier New"/>
+          <w:color w:val="000000"/>
+          <w:sz w:val="20"/>
+          <w:szCs w:val="20"/>
+        </w:rPr>
+        <w:t>i</w:t>
+      </w:r>
+      <w:proofErr w:type="spellEnd"/>
+      <w:r>
+        <w:rPr>
+          <w:rFonts w:ascii="Courier New" w:hAnsi="Courier New" w:cs="Courier New"/>
+          <w:color w:val="000000"/>
+          <w:sz w:val="20"/>
+          <w:szCs w:val="20"/>
+        </w:rPr>
+        <w:t>)+F(i+1)]</w:t>
+      </w:r>
+    </w:p>
+    <w:p>
+      <w:pPr>
+        <w:autoSpaceDE w:val="0"/>
+        <w:autoSpaceDN w:val="0"/>
+        <w:adjustRightInd w:val="0"/>
+        <w:spacing w:after="0" w:line="240" w:lineRule="auto"/>
+        <w:rPr>
+          <w:rFonts w:ascii="Courier New" w:hAnsi="Courier New" w:cs="Courier New"/>
+          <w:sz w:val="24"/>
+          <w:szCs w:val="24"/>
+        </w:rPr>
+      </w:pPr>
+      <w:r>
+        <w:rPr>
+          <w:rFonts w:ascii="Courier New" w:hAnsi="Courier New" w:cs="Courier New"/>
+          <w:color w:val="0000FF"/>
+          <w:sz w:val="20"/>
+          <w:szCs w:val="20"/>
+        </w:rPr>
+        <w:t>end</w:t>
+      </w:r>
+    </w:p>
+    <w:p>
+      <w:pPr>
+        <w:spacing w:line="240" w:lineRule="auto"/>
+      </w:pPr>
+    </w:p>
+    <w:p>
+      <w:pPr>
         <w:spacing w:line="240" w:lineRule="auto"/>
         <w:rPr>
           <w:b/>
@@ -2774,6 +2910,133 @@
         <w:spacing w:line="240" w:lineRule="auto"/>
       </w:pPr>
       <w:r>
+        <w:t xml:space="preserve">  Columns 1 through 6</w:t>
+      </w:r>
+    </w:p>
+    <w:p>
+      <w:pPr>
+        <w:spacing w:line="240" w:lineRule="auto"/>
+      </w:pPr>
+    </w:p>
+    <w:p>
+      <w:pPr>
+        <w:spacing w:line="240" w:lineRule="auto"/>
+      </w:pPr>
+      <w:r>
+        <w:t xml:space="preserve">           0           1           1           2           3           5</w:t>
+      </w:r>
+    </w:p>
+    <w:p>
+      <w:pPr>
+        <w:spacing w:line="240" w:lineRule="auto"/>
+      </w:pPr>
+    </w:p>
+    <w:p>
+      <w:pPr>
+        <w:spacing w:line="240" w:lineRule="auto"/>
+      </w:pPr>
+      <w:r>
+        <w:t xml:space="preserve">  Columns 7 through 12</w:t>
+      </w:r>
+    </w:p>
+    <w:p>
+      <w:pPr>
+        <w:spacing w:line="240" w:lineRule="auto"/>
+      </w:pPr>
+    </w:p>
+    <w:p>
+      <w:pPr>
+        <w:spacing w:line="240" w:lineRule="auto"/>
+      </w:pPr>
+      <w:r>
+        <w:t xml:space="preserve">           8          13          21          34          55          89</w:t>
+      </w:r>
+    </w:p>
+    <w:p>
+      <w:pPr>
+        <w:spacing w:line="240" w:lineRule="auto"/>
+      </w:pPr>
+    </w:p>
+    <w:p>
+      <w:pPr>
+        <w:spacing w:line="240" w:lineRule="auto"/>
+      </w:pPr>
+      <w:r>
+        <w:t xml:space="preserve">  Columns 13 through 18</w:t>
+      </w:r>
+    </w:p>
+    <w:p>
+      <w:pPr>
+        <w:spacing w:line="240" w:lineRule="auto"/>
+      </w:pPr>
+    </w:p>
+    <w:p>
+      <w:pPr>
+        <w:spacing w:line="240" w:lineRule="auto"/>
+      </w:pPr>
+      <w:r>
+        <w:t xml:space="preserve">         144         233         377         610         987        1597</w:t>
+      </w:r>
+    </w:p>
+    <w:p>
+      <w:pPr>
+        <w:spacing w:line="240" w:lineRule="auto"/>
+      </w:pPr>
+    </w:p>
+    <w:p>
+      <w:pPr>
+        <w:spacing w:line="240" w:lineRule="auto"/>
+      </w:pPr>
+      <w:r>
+        <w:t xml:space="preserve">  Columns 19 through 24</w:t>
+      </w:r>
+      <w:bookmarkStart w:id="0" w:name="_GoBack"/>
+      <w:bookmarkEnd w:id="0"/>
+    </w:p>
+    <w:p>
+      <w:pPr>
+        <w:spacing w:line="240" w:lineRule="auto"/>
+      </w:pPr>
+    </w:p>
+    <w:p>
+      <w:pPr>
+        <w:spacing w:line="240" w:lineRule="auto"/>
+      </w:pPr>
+      <w:r>
+        <w:t xml:space="preserve">        2584        4181        6765       10946       17711       28657</w:t>
+      </w:r>
+    </w:p>
+    <w:p>
+      <w:pPr>
+        <w:spacing w:line="240" w:lineRule="auto"/>
+      </w:pPr>
+    </w:p>
+    <w:p>
+      <w:pPr>
+        <w:spacing w:line="240" w:lineRule="auto"/>
+      </w:pPr>
+      <w:r>
+        <w:t xml:space="preserve">  Column 25</w:t>
+      </w:r>
+    </w:p>
+    <w:p>
+      <w:pPr>
+        <w:spacing w:line="240" w:lineRule="auto"/>
+      </w:pPr>
+    </w:p>
+    <w:p>
+      <w:pPr>
+        <w:spacing w:line="240" w:lineRule="auto"/>
+      </w:pPr>
+      <w:r>
+        <w:t xml:space="preserve">       46368</w:t>
+      </w:r>
+    </w:p>
+    <w:p>
+      <w:pPr>
+        <w:spacing w:line="240" w:lineRule="auto"/>
+      </w:pPr>
+      <w:r>
         <w:t xml:space="preserve"> </w:t>
       </w:r>
       <w:r>
@@ -2822,6 +3085,7 @@
         <w:rPr>
           <w:b/>
         </w:rPr>
+        <w:lastRenderedPageBreak/>
         <w:t>(</w:t>
       </w:r>
       <w:proofErr w:type="spellStart"/>
@@ -2949,7 +3213,7 @@
           <v:shape id="_x0000_i1051" type="#_x0000_t75" style="width:48pt;height:66pt" o:ole="">
             <v:imagedata r:id="rId58" o:title=""/>
           </v:shape>
-          <o:OLEObject Type="Embed" ProgID="Equation.DSMT4" ShapeID="_x0000_i1051" DrawAspect="Content" ObjectID="_1566214921" r:id="rId59"/>
+          <o:OLEObject Type="Embed" ProgID="Equation.DSMT4" ShapeID="_x0000_i1051" DrawAspect="Content" ObjectID="_1566217094" r:id="rId59"/>
         </w:object>
       </w:r>
     </w:p>
@@ -2968,7 +3232,7 @@
           <v:shape id="_x0000_i1052" type="#_x0000_t75" style="width:48pt;height:14.25pt" o:ole="">
             <v:imagedata r:id="rId60" o:title=""/>
           </v:shape>
-          <o:OLEObject Type="Embed" ProgID="Equation.DSMT4" ShapeID="_x0000_i1052" DrawAspect="Content" ObjectID="_1566214922" r:id="rId61"/>
+          <o:OLEObject Type="Embed" ProgID="Equation.DSMT4" ShapeID="_x0000_i1052" DrawAspect="Content" ObjectID="_1566217095" r:id="rId61"/>
         </w:object>
       </w:r>
       <w:r>
@@ -3176,7 +3440,7 @@
         <w:rFonts w:asciiTheme="majorHAnsi" w:eastAsiaTheme="majorEastAsia" w:hAnsiTheme="majorHAnsi" w:cstheme="majorBidi"/>
         <w:noProof/>
       </w:rPr>
-      <w:t>6</w:t>
+      <w:t>7</w:t>
     </w:r>
     <w:r>
       <w:rPr>

</xml_diff>

<commit_message>
Finished asg 1 q 14.
</commit_message>
<xml_diff>
--- a/ENEL102_assign1_stu_ver1.docx
+++ b/ENEL102_assign1_stu_ver1.docx
@@ -243,7 +243,7 @@
           <v:shape id="_x0000_i1025" type="#_x0000_t75" style="width:153.75pt;height:22.5pt" o:ole="">
             <v:imagedata r:id="rId6" o:title=""/>
           </v:shape>
-          <o:OLEObject Type="Embed" ProgID="Equation.DSMT4" ShapeID="_x0000_i1025" DrawAspect="Content" ObjectID="_1566217068" r:id="rId7"/>
+          <o:OLEObject Type="Embed" ProgID="Equation.DSMT4" ShapeID="_x0000_i1025" DrawAspect="Content" ObjectID="_1566221122" r:id="rId7"/>
         </w:object>
       </w:r>
       <w:r>
@@ -441,7 +441,7 @@
           <v:shape id="_x0000_i1026" type="#_x0000_t75" style="width:36.75pt;height:18pt" o:ole="">
             <v:imagedata r:id="rId8" o:title=""/>
           </v:shape>
-          <o:OLEObject Type="Embed" ProgID="Equation.DSMT4" ShapeID="_x0000_i1026" DrawAspect="Content" ObjectID="_1566217069" r:id="rId9"/>
+          <o:OLEObject Type="Embed" ProgID="Equation.DSMT4" ShapeID="_x0000_i1026" DrawAspect="Content" ObjectID="_1566221123" r:id="rId9"/>
         </w:object>
       </w:r>
       <w:r>
@@ -455,7 +455,7 @@
           <v:shape id="_x0000_i1027" type="#_x0000_t75" style="width:78.75pt;height:18.75pt" o:ole="">
             <v:imagedata r:id="rId10" o:title=""/>
           </v:shape>
-          <o:OLEObject Type="Embed" ProgID="Equation.DSMT4" ShapeID="_x0000_i1027" DrawAspect="Content" ObjectID="_1566217070" r:id="rId11"/>
+          <o:OLEObject Type="Embed" ProgID="Equation.DSMT4" ShapeID="_x0000_i1027" DrawAspect="Content" ObjectID="_1566221124" r:id="rId11"/>
         </w:object>
       </w:r>
       <w:r>
@@ -472,7 +472,7 @@
           <v:shape id="_x0000_i1028" type="#_x0000_t75" style="width:36.75pt;height:18pt" o:ole="">
             <v:imagedata r:id="rId12" o:title=""/>
           </v:shape>
-          <o:OLEObject Type="Embed" ProgID="Equation.DSMT4" ShapeID="_x0000_i1028" DrawAspect="Content" ObjectID="_1566217071" r:id="rId13"/>
+          <o:OLEObject Type="Embed" ProgID="Equation.DSMT4" ShapeID="_x0000_i1028" DrawAspect="Content" ObjectID="_1566221125" r:id="rId13"/>
         </w:object>
       </w:r>
       <w:r>
@@ -489,7 +489,7 @@
           <v:shape id="_x0000_i1029" type="#_x0000_t75" style="width:72.75pt;height:22.5pt" o:ole="">
             <v:imagedata r:id="rId14" o:title=""/>
           </v:shape>
-          <o:OLEObject Type="Embed" ProgID="Equation.DSMT4" ShapeID="_x0000_i1029" DrawAspect="Content" ObjectID="_1566217072" r:id="rId15"/>
+          <o:OLEObject Type="Embed" ProgID="Equation.DSMT4" ShapeID="_x0000_i1029" DrawAspect="Content" ObjectID="_1566221126" r:id="rId15"/>
         </w:object>
       </w:r>
     </w:p>
@@ -672,7 +672,7 @@
           <v:shape id="_x0000_i1030" type="#_x0000_t75" style="width:126pt;height:25.5pt" o:ole="">
             <v:imagedata r:id="rId16" o:title=""/>
           </v:shape>
-          <o:OLEObject Type="Embed" ProgID="Equation.DSMT4" ShapeID="_x0000_i1030" DrawAspect="Content" ObjectID="_1566217073" r:id="rId17"/>
+          <o:OLEObject Type="Embed" ProgID="Equation.DSMT4" ShapeID="_x0000_i1030" DrawAspect="Content" ObjectID="_1566221127" r:id="rId17"/>
         </w:object>
       </w:r>
       <w:r>
@@ -969,7 +969,7 @@
           <v:shape id="_x0000_i1031" type="#_x0000_t75" style="width:21pt;height:18.75pt" o:ole="">
             <v:imagedata r:id="rId18" o:title=""/>
           </v:shape>
-          <o:OLEObject Type="Embed" ProgID="Equation.DSMT4" ShapeID="_x0000_i1031" DrawAspect="Content" ObjectID="_1566217074" r:id="rId19"/>
+          <o:OLEObject Type="Embed" ProgID="Equation.DSMT4" ShapeID="_x0000_i1031" DrawAspect="Content" ObjectID="_1566221128" r:id="rId19"/>
         </w:object>
       </w:r>
       <w:r>
@@ -983,7 +983,7 @@
           <v:shape id="_x0000_i1032" type="#_x0000_t75" style="width:80.25pt;height:35.25pt" o:ole="">
             <v:imagedata r:id="rId20" o:title=""/>
           </v:shape>
-          <o:OLEObject Type="Embed" ProgID="Equation.DSMT4" ShapeID="_x0000_i1032" DrawAspect="Content" ObjectID="_1566217075" r:id="rId21"/>
+          <o:OLEObject Type="Embed" ProgID="Equation.DSMT4" ShapeID="_x0000_i1032" DrawAspect="Content" ObjectID="_1566221129" r:id="rId21"/>
         </w:object>
       </w:r>
       <w:r>
@@ -1463,7 +1463,7 @@
           <v:shape id="_x0000_i1033" type="#_x0000_t75" style="width:116.25pt;height:15.75pt" o:ole="">
             <v:imagedata r:id="rId22" o:title=""/>
           </v:shape>
-          <o:OLEObject Type="Embed" ProgID="Equation.DSMT4" ShapeID="_x0000_i1033" DrawAspect="Content" ObjectID="_1566217076" r:id="rId23"/>
+          <o:OLEObject Type="Embed" ProgID="Equation.DSMT4" ShapeID="_x0000_i1033" DrawAspect="Content" ObjectID="_1566221130" r:id="rId23"/>
         </w:object>
       </w:r>
       <w:r>
@@ -1489,7 +1489,7 @@
           <v:shape id="_x0000_i1034" type="#_x0000_t75" style="width:68.25pt;height:18.75pt" o:ole="">
             <v:imagedata r:id="rId24" o:title=""/>
           </v:shape>
-          <o:OLEObject Type="Embed" ProgID="Equation.DSMT4" ShapeID="_x0000_i1034" DrawAspect="Content" ObjectID="_1566217077" r:id="rId25"/>
+          <o:OLEObject Type="Embed" ProgID="Equation.DSMT4" ShapeID="_x0000_i1034" DrawAspect="Content" ObjectID="_1566221131" r:id="rId25"/>
         </w:object>
       </w:r>
       <w:r>
@@ -1503,7 +1503,7 @@
           <v:shape id="_x0000_i1035" type="#_x0000_t75" style="width:42pt;height:36.75pt" o:ole="">
             <v:imagedata r:id="rId26" o:title=""/>
           </v:shape>
-          <o:OLEObject Type="Embed" ProgID="Equation.DSMT4" ShapeID="_x0000_i1035" DrawAspect="Content" ObjectID="_1566217078" r:id="rId27"/>
+          <o:OLEObject Type="Embed" ProgID="Equation.DSMT4" ShapeID="_x0000_i1035" DrawAspect="Content" ObjectID="_1566221132" r:id="rId27"/>
         </w:object>
       </w:r>
       <w:r>
@@ -1534,7 +1534,7 @@
           <v:shape id="_x0000_i1036" type="#_x0000_t75" style="width:97.5pt;height:15.75pt" o:ole="">
             <v:imagedata r:id="rId28" o:title=""/>
           </v:shape>
-          <o:OLEObject Type="Embed" ProgID="Equation.DSMT4" ShapeID="_x0000_i1036" DrawAspect="Content" ObjectID="_1566217079" r:id="rId29"/>
+          <o:OLEObject Type="Embed" ProgID="Equation.DSMT4" ShapeID="_x0000_i1036" DrawAspect="Content" ObjectID="_1566221133" r:id="rId29"/>
         </w:object>
       </w:r>
     </w:p>
@@ -1651,7 +1651,7 @@
           <v:shape id="_x0000_i1037" type="#_x0000_t75" style="width:9.75pt;height:11.25pt" o:ole="">
             <v:imagedata r:id="rId30" o:title=""/>
           </v:shape>
-          <o:OLEObject Type="Embed" ProgID="Equation.DSMT4" ShapeID="_x0000_i1037" DrawAspect="Content" ObjectID="_1566217080" r:id="rId31"/>
+          <o:OLEObject Type="Embed" ProgID="Equation.DSMT4" ShapeID="_x0000_i1037" DrawAspect="Content" ObjectID="_1566221134" r:id="rId31"/>
         </w:object>
       </w:r>
       <w:r>
@@ -1665,7 +1665,7 @@
           <v:shape id="_x0000_i1038" type="#_x0000_t75" style="width:105.75pt;height:15.75pt" o:ole="">
             <v:imagedata r:id="rId32" o:title=""/>
           </v:shape>
-          <o:OLEObject Type="Embed" ProgID="Equation.DSMT4" ShapeID="_x0000_i1038" DrawAspect="Content" ObjectID="_1566217081" r:id="rId33"/>
+          <o:OLEObject Type="Embed" ProgID="Equation.DSMT4" ShapeID="_x0000_i1038" DrawAspect="Content" ObjectID="_1566221135" r:id="rId33"/>
         </w:object>
       </w:r>
       <w:r>
@@ -1679,7 +1679,7 @@
           <v:shape id="_x0000_i1039" type="#_x0000_t75" style="width:11.25pt;height:12.75pt" o:ole="">
             <v:imagedata r:id="rId34" o:title=""/>
           </v:shape>
-          <o:OLEObject Type="Embed" ProgID="Equation.DSMT4" ShapeID="_x0000_i1039" DrawAspect="Content" ObjectID="_1566217082" r:id="rId35"/>
+          <o:OLEObject Type="Embed" ProgID="Equation.DSMT4" ShapeID="_x0000_i1039" DrawAspect="Content" ObjectID="_1566221136" r:id="rId35"/>
         </w:object>
       </w:r>
       <w:r>
@@ -1707,7 +1707,7 @@
           <v:shape id="_x0000_i1040" type="#_x0000_t75" style="width:87pt;height:18.75pt" o:ole="">
             <v:imagedata r:id="rId36" o:title=""/>
           </v:shape>
-          <o:OLEObject Type="Embed" ProgID="Equation.DSMT4" ShapeID="_x0000_i1040" DrawAspect="Content" ObjectID="_1566217083" r:id="rId37"/>
+          <o:OLEObject Type="Embed" ProgID="Equation.DSMT4" ShapeID="_x0000_i1040" DrawAspect="Content" ObjectID="_1566221137" r:id="rId37"/>
         </w:object>
       </w:r>
       <w:r>
@@ -1724,7 +1724,7 @@
           <v:shape id="_x0000_i1041" type="#_x0000_t75" style="width:11.25pt;height:12.75pt" o:ole="">
             <v:imagedata r:id="rId38" o:title=""/>
           </v:shape>
-          <o:OLEObject Type="Embed" ProgID="Equation.DSMT4" ShapeID="_x0000_i1041" DrawAspect="Content" ObjectID="_1566217084" r:id="rId39"/>
+          <o:OLEObject Type="Embed" ProgID="Equation.DSMT4" ShapeID="_x0000_i1041" DrawAspect="Content" ObjectID="_1566221138" r:id="rId39"/>
         </w:object>
       </w:r>
       <w:r>
@@ -1888,7 +1888,7 @@
           <v:shape id="_x0000_i1042" type="#_x0000_t75" style="width:84.75pt;height:51.75pt" o:ole="">
             <v:imagedata r:id="rId40" o:title=""/>
           </v:shape>
-          <o:OLEObject Type="Embed" ProgID="Equation.DSMT4" ShapeID="_x0000_i1042" DrawAspect="Content" ObjectID="_1566217085" r:id="rId41"/>
+          <o:OLEObject Type="Embed" ProgID="Equation.DSMT4" ShapeID="_x0000_i1042" DrawAspect="Content" ObjectID="_1566221139" r:id="rId41"/>
         </w:object>
       </w:r>
     </w:p>
@@ -1930,7 +1930,7 @@
           <v:shape id="_x0000_i1043" type="#_x0000_t75" style="width:108.75pt;height:21.75pt" o:ole="">
             <v:imagedata r:id="rId42" o:title=""/>
           </v:shape>
-          <o:OLEObject Type="Embed" ProgID="Equation.DSMT4" ShapeID="_x0000_i1043" DrawAspect="Content" ObjectID="_1566217086" r:id="rId43"/>
+          <o:OLEObject Type="Embed" ProgID="Equation.DSMT4" ShapeID="_x0000_i1043" DrawAspect="Content" ObjectID="_1566221140" r:id="rId43"/>
         </w:object>
       </w:r>
     </w:p>
@@ -2178,7 +2178,7 @@
           <v:shape id="_x0000_i1044" type="#_x0000_t75" style="width:46.5pt;height:33.75pt" o:ole="">
             <v:imagedata r:id="rId44" o:title=""/>
           </v:shape>
-          <o:OLEObject Type="Embed" ProgID="Equation.DSMT4" ShapeID="_x0000_i1044" DrawAspect="Content" ObjectID="_1566217087" r:id="rId45"/>
+          <o:OLEObject Type="Embed" ProgID="Equation.DSMT4" ShapeID="_x0000_i1044" DrawAspect="Content" ObjectID="_1566221141" r:id="rId45"/>
         </w:object>
       </w:r>
     </w:p>
@@ -2205,7 +2205,7 @@
           <v:shape id="_x0000_i1045" type="#_x0000_t75" style="width:171pt;height:33.75pt" o:ole="">
             <v:imagedata r:id="rId46" o:title=""/>
           </v:shape>
-          <o:OLEObject Type="Embed" ProgID="Equation.DSMT4" ShapeID="_x0000_i1045" DrawAspect="Content" ObjectID="_1566217088" r:id="rId47"/>
+          <o:OLEObject Type="Embed" ProgID="Equation.DSMT4" ShapeID="_x0000_i1045" DrawAspect="Content" ObjectID="_1566221142" r:id="rId47"/>
         </w:object>
       </w:r>
     </w:p>
@@ -2330,7 +2330,7 @@
           <v:shape id="_x0000_i1046" type="#_x0000_t75" style="width:77.25pt;height:56.25pt" o:ole="">
             <v:imagedata r:id="rId48" o:title=""/>
           </v:shape>
-          <o:OLEObject Type="Embed" ProgID="Equation.DSMT4" ShapeID="_x0000_i1046" DrawAspect="Content" ObjectID="_1566217089" r:id="rId49"/>
+          <o:OLEObject Type="Embed" ProgID="Equation.DSMT4" ShapeID="_x0000_i1046" DrawAspect="Content" ObjectID="_1566221143" r:id="rId49"/>
         </w:object>
       </w:r>
       <w:r>
@@ -2344,7 +2344,7 @@
           <v:shape id="_x0000_i1047" type="#_x0000_t75" style="width:75pt;height:56.25pt" o:ole="">
             <v:imagedata r:id="rId50" o:title=""/>
           </v:shape>
-          <o:OLEObject Type="Embed" ProgID="Equation.DSMT4" ShapeID="_x0000_i1047" DrawAspect="Content" ObjectID="_1566217090" r:id="rId51"/>
+          <o:OLEObject Type="Embed" ProgID="Equation.DSMT4" ShapeID="_x0000_i1047" DrawAspect="Content" ObjectID="_1566221144" r:id="rId51"/>
         </w:object>
       </w:r>
     </w:p>
@@ -2363,7 +2363,7 @@
           <v:shape id="_x0000_i1048" type="#_x0000_t75" style="width:87.75pt;height:21.75pt" o:ole="">
             <v:imagedata r:id="rId52" o:title=""/>
           </v:shape>
-          <o:OLEObject Type="Embed" ProgID="Equation.DSMT4" ShapeID="_x0000_i1048" DrawAspect="Content" ObjectID="_1566217091" r:id="rId53"/>
+          <o:OLEObject Type="Embed" ProgID="Equation.DSMT4" ShapeID="_x0000_i1048" DrawAspect="Content" ObjectID="_1566221145" r:id="rId53"/>
         </w:object>
       </w:r>
     </w:p>
@@ -2543,7 +2543,7 @@
           <v:shape id="_x0000_i1049" type="#_x0000_t75" style="width:84.75pt;height:50.25pt" o:ole="">
             <v:imagedata r:id="rId54" o:title=""/>
           </v:shape>
-          <o:OLEObject Type="Embed" ProgID="Equation.DSMT4" ShapeID="_x0000_i1049" DrawAspect="Content" ObjectID="_1566217092" r:id="rId55"/>
+          <o:OLEObject Type="Embed" ProgID="Equation.DSMT4" ShapeID="_x0000_i1049" DrawAspect="Content" ObjectID="_1566221146" r:id="rId55"/>
         </w:object>
       </w:r>
     </w:p>
@@ -2562,7 +2562,7 @@
           <v:shape id="_x0000_i1050" type="#_x0000_t75" style="width:78pt;height:21.75pt" o:ole="">
             <v:imagedata r:id="rId56" o:title=""/>
           </v:shape>
-          <o:OLEObject Type="Embed" ProgID="Equation.DSMT4" ShapeID="_x0000_i1050" DrawAspect="Content" ObjectID="_1566217093" r:id="rId57"/>
+          <o:OLEObject Type="Embed" ProgID="Equation.DSMT4" ShapeID="_x0000_i1050" DrawAspect="Content" ObjectID="_1566221147" r:id="rId57"/>
         </w:object>
       </w:r>
       <w:r>
@@ -2990,102 +2990,587 @@
       <w:r>
         <w:t xml:space="preserve">  Columns 19 through 24</w:t>
       </w:r>
+    </w:p>
+    <w:p>
+      <w:pPr>
+        <w:spacing w:line="240" w:lineRule="auto"/>
+      </w:pPr>
+    </w:p>
+    <w:p>
+      <w:pPr>
+        <w:spacing w:line="240" w:lineRule="auto"/>
+      </w:pPr>
+      <w:r>
+        <w:t xml:space="preserve">        2584        4181        6765       10946       17711       28657</w:t>
+      </w:r>
+    </w:p>
+    <w:p>
+      <w:pPr>
+        <w:spacing w:line="240" w:lineRule="auto"/>
+      </w:pPr>
+    </w:p>
+    <w:p>
+      <w:pPr>
+        <w:spacing w:line="240" w:lineRule="auto"/>
+      </w:pPr>
+      <w:r>
+        <w:t xml:space="preserve">  Column 25</w:t>
+      </w:r>
+    </w:p>
+    <w:p>
+      <w:pPr>
+        <w:spacing w:line="240" w:lineRule="auto"/>
+      </w:pPr>
+    </w:p>
+    <w:p>
+      <w:pPr>
+        <w:spacing w:line="240" w:lineRule="auto"/>
+      </w:pPr>
+      <w:r>
+        <w:t xml:space="preserve">       46368</w:t>
+      </w:r>
+    </w:p>
+    <w:p>
+      <w:pPr>
+        <w:spacing w:line="240" w:lineRule="auto"/>
+      </w:pPr>
+      <w:r>
+        <w:t xml:space="preserve"> </w:t>
+      </w:r>
+      <w:r>
+        <w:t>……………………………………………………………………….………………………………………………………………….</w:t>
+      </w:r>
+    </w:p>
+    <w:p>
+      <w:pPr>
+        <w:spacing w:line="240" w:lineRule="auto"/>
+      </w:pPr>
+      <w:r>
+        <w:rPr>
+          <w:b/>
+        </w:rPr>
+        <w:t>Q</w:t>
+      </w:r>
+      <w:proofErr w:type="gramStart"/>
+      <w:r>
+        <w:rPr>
+          <w:b/>
+        </w:rPr>
+        <w:t>14</w:t>
+      </w:r>
+      <w:r>
+        <w:t xml:space="preserve">  </w:t>
+      </w:r>
+      <w:r>
+        <w:t>Plot</w:t>
+      </w:r>
+      <w:proofErr w:type="gramEnd"/>
+      <w:r>
+        <w:t xml:space="preserve"> the log of the Fi</w:t>
+      </w:r>
+      <w:r>
+        <w:t>bonacci sequence of F(2) to F(25</w:t>
+      </w:r>
+      <w:r>
+        <w:t xml:space="preserve">) and label the axis.  </w:t>
+      </w:r>
+    </w:p>
+    <w:p>
+      <w:pPr>
+        <w:spacing w:line="240" w:lineRule="auto"/>
+        <w:rPr>
+          <w:b/>
+        </w:rPr>
+      </w:pPr>
+      <w:r>
+        <w:rPr>
+          <w:b/>
+        </w:rPr>
+        <w:lastRenderedPageBreak/>
+        <w:t>(</w:t>
+      </w:r>
+      <w:proofErr w:type="spellStart"/>
+      <w:r>
+        <w:rPr>
+          <w:b/>
+        </w:rPr>
+        <w:t>Matlab</w:t>
+      </w:r>
+      <w:proofErr w:type="spellEnd"/>
+      <w:r>
+        <w:rPr>
+          <w:b/>
+        </w:rPr>
+        <w:t xml:space="preserve"> input</w:t>
+      </w:r>
+      <w:r>
+        <w:rPr>
+          <w:b/>
+        </w:rPr>
+        <w:t>)</w:t>
+      </w:r>
+    </w:p>
+    <w:p>
+      <w:pPr>
+        <w:autoSpaceDE w:val="0"/>
+        <w:autoSpaceDN w:val="0"/>
+        <w:adjustRightInd w:val="0"/>
+        <w:spacing w:after="0" w:line="240" w:lineRule="auto"/>
+        <w:rPr>
+          <w:rFonts w:ascii="Courier New" w:hAnsi="Courier New" w:cs="Courier New"/>
+          <w:sz w:val="24"/>
+          <w:szCs w:val="24"/>
+        </w:rPr>
+      </w:pPr>
+      <w:r>
+        <w:rPr>
+          <w:rFonts w:ascii="Courier New" w:hAnsi="Courier New" w:cs="Courier New"/>
+          <w:color w:val="000000"/>
+          <w:sz w:val="20"/>
+          <w:szCs w:val="20"/>
+        </w:rPr>
+        <w:t>F = [0 1];</w:t>
+      </w:r>
+    </w:p>
+    <w:p>
+      <w:pPr>
+        <w:autoSpaceDE w:val="0"/>
+        <w:autoSpaceDN w:val="0"/>
+        <w:adjustRightInd w:val="0"/>
+        <w:spacing w:after="0" w:line="240" w:lineRule="auto"/>
+        <w:rPr>
+          <w:rFonts w:ascii="Courier New" w:hAnsi="Courier New" w:cs="Courier New"/>
+          <w:sz w:val="24"/>
+          <w:szCs w:val="24"/>
+        </w:rPr>
+      </w:pPr>
+      <w:r>
+        <w:rPr>
+          <w:rFonts w:ascii="Courier New" w:hAnsi="Courier New" w:cs="Courier New"/>
+          <w:color w:val="0000FF"/>
+          <w:sz w:val="20"/>
+          <w:szCs w:val="20"/>
+        </w:rPr>
+        <w:t>for</w:t>
+      </w:r>
+      <w:r>
+        <w:rPr>
+          <w:rFonts w:ascii="Courier New" w:hAnsi="Courier New" w:cs="Courier New"/>
+          <w:color w:val="000000"/>
+          <w:sz w:val="20"/>
+          <w:szCs w:val="20"/>
+        </w:rPr>
+        <w:t xml:space="preserve"> </w:t>
+      </w:r>
+      <w:proofErr w:type="spellStart"/>
+      <w:r>
+        <w:rPr>
+          <w:rFonts w:ascii="Courier New" w:hAnsi="Courier New" w:cs="Courier New"/>
+          <w:color w:val="000000"/>
+          <w:sz w:val="20"/>
+          <w:szCs w:val="20"/>
+        </w:rPr>
+        <w:t>i</w:t>
+      </w:r>
+      <w:proofErr w:type="spellEnd"/>
+      <w:r>
+        <w:rPr>
+          <w:rFonts w:ascii="Courier New" w:hAnsi="Courier New" w:cs="Courier New"/>
+          <w:color w:val="000000"/>
+          <w:sz w:val="20"/>
+          <w:szCs w:val="20"/>
+        </w:rPr>
+        <w:t>=1:1:23</w:t>
+      </w:r>
+    </w:p>
+    <w:p>
+      <w:pPr>
+        <w:autoSpaceDE w:val="0"/>
+        <w:autoSpaceDN w:val="0"/>
+        <w:adjustRightInd w:val="0"/>
+        <w:spacing w:after="0" w:line="240" w:lineRule="auto"/>
+        <w:rPr>
+          <w:rFonts w:ascii="Courier New" w:hAnsi="Courier New" w:cs="Courier New"/>
+          <w:sz w:val="24"/>
+          <w:szCs w:val="24"/>
+        </w:rPr>
+      </w:pPr>
+      <w:r>
+        <w:rPr>
+          <w:rFonts w:ascii="Courier New" w:hAnsi="Courier New" w:cs="Courier New"/>
+          <w:color w:val="000000"/>
+          <w:sz w:val="20"/>
+          <w:szCs w:val="20"/>
+        </w:rPr>
+        <w:t xml:space="preserve">    F = [F, F(</w:t>
+      </w:r>
+      <w:proofErr w:type="spellStart"/>
+      <w:r>
+        <w:rPr>
+          <w:rFonts w:ascii="Courier New" w:hAnsi="Courier New" w:cs="Courier New"/>
+          <w:color w:val="000000"/>
+          <w:sz w:val="20"/>
+          <w:szCs w:val="20"/>
+        </w:rPr>
+        <w:t>i</w:t>
+      </w:r>
+      <w:proofErr w:type="spellEnd"/>
+      <w:r>
+        <w:rPr>
+          <w:rFonts w:ascii="Courier New" w:hAnsi="Courier New" w:cs="Courier New"/>
+          <w:color w:val="000000"/>
+          <w:sz w:val="20"/>
+          <w:szCs w:val="20"/>
+        </w:rPr>
+        <w:t>)+F(i+1)];</w:t>
+      </w:r>
+    </w:p>
+    <w:p>
+      <w:pPr>
+        <w:autoSpaceDE w:val="0"/>
+        <w:autoSpaceDN w:val="0"/>
+        <w:adjustRightInd w:val="0"/>
+        <w:spacing w:after="0" w:line="240" w:lineRule="auto"/>
+        <w:rPr>
+          <w:rFonts w:ascii="Courier New" w:hAnsi="Courier New" w:cs="Courier New"/>
+          <w:sz w:val="24"/>
+          <w:szCs w:val="24"/>
+        </w:rPr>
+      </w:pPr>
+      <w:r>
+        <w:rPr>
+          <w:rFonts w:ascii="Courier New" w:hAnsi="Courier New" w:cs="Courier New"/>
+          <w:color w:val="0000FF"/>
+          <w:sz w:val="20"/>
+          <w:szCs w:val="20"/>
+        </w:rPr>
+        <w:t>end</w:t>
+      </w:r>
+    </w:p>
+    <w:p>
+      <w:pPr>
+        <w:autoSpaceDE w:val="0"/>
+        <w:autoSpaceDN w:val="0"/>
+        <w:adjustRightInd w:val="0"/>
+        <w:spacing w:after="0" w:line="240" w:lineRule="auto"/>
+        <w:rPr>
+          <w:rFonts w:ascii="Courier New" w:hAnsi="Courier New" w:cs="Courier New"/>
+          <w:sz w:val="24"/>
+          <w:szCs w:val="24"/>
+        </w:rPr>
+      </w:pPr>
+      <w:r>
+        <w:rPr>
+          <w:rFonts w:ascii="Courier New" w:hAnsi="Courier New" w:cs="Courier New"/>
+          <w:color w:val="0000FF"/>
+          <w:sz w:val="20"/>
+          <w:szCs w:val="20"/>
+        </w:rPr>
+        <w:t xml:space="preserve"> </w:t>
+      </w:r>
+    </w:p>
+    <w:p>
+      <w:pPr>
+        <w:autoSpaceDE w:val="0"/>
+        <w:autoSpaceDN w:val="0"/>
+        <w:adjustRightInd w:val="0"/>
+        <w:spacing w:after="0" w:line="240" w:lineRule="auto"/>
+        <w:rPr>
+          <w:rFonts w:ascii="Courier New" w:hAnsi="Courier New" w:cs="Courier New"/>
+          <w:sz w:val="24"/>
+          <w:szCs w:val="24"/>
+        </w:rPr>
+      </w:pPr>
+      <w:r>
+        <w:rPr>
+          <w:rFonts w:ascii="Courier New" w:hAnsi="Courier New" w:cs="Courier New"/>
+          <w:color w:val="000000"/>
+          <w:sz w:val="20"/>
+          <w:szCs w:val="20"/>
+        </w:rPr>
+        <w:t>x = 1:1:24;</w:t>
+      </w:r>
+    </w:p>
+    <w:p>
+      <w:pPr>
+        <w:autoSpaceDE w:val="0"/>
+        <w:autoSpaceDN w:val="0"/>
+        <w:adjustRightInd w:val="0"/>
+        <w:spacing w:after="0" w:line="240" w:lineRule="auto"/>
+        <w:rPr>
+          <w:rFonts w:ascii="Courier New" w:hAnsi="Courier New" w:cs="Courier New"/>
+          <w:sz w:val="24"/>
+          <w:szCs w:val="24"/>
+        </w:rPr>
+      </w:pPr>
+      <w:proofErr w:type="gramStart"/>
+      <w:r>
+        <w:rPr>
+          <w:rFonts w:ascii="Courier New" w:hAnsi="Courier New" w:cs="Courier New"/>
+          <w:color w:val="000000"/>
+          <w:sz w:val="20"/>
+          <w:szCs w:val="20"/>
+        </w:rPr>
+        <w:t>F(</w:t>
+      </w:r>
+      <w:proofErr w:type="gramEnd"/>
+      <w:r>
+        <w:rPr>
+          <w:rFonts w:ascii="Courier New" w:hAnsi="Courier New" w:cs="Courier New"/>
+          <w:color w:val="000000"/>
+          <w:sz w:val="20"/>
+          <w:szCs w:val="20"/>
+        </w:rPr>
+        <w:t>1) = [];</w:t>
+      </w:r>
+    </w:p>
+    <w:p>
+      <w:pPr>
+        <w:autoSpaceDE w:val="0"/>
+        <w:autoSpaceDN w:val="0"/>
+        <w:adjustRightInd w:val="0"/>
+        <w:spacing w:after="0" w:line="240" w:lineRule="auto"/>
+        <w:rPr>
+          <w:rFonts w:ascii="Courier New" w:hAnsi="Courier New" w:cs="Courier New"/>
+          <w:sz w:val="24"/>
+          <w:szCs w:val="24"/>
+        </w:rPr>
+      </w:pPr>
+      <w:proofErr w:type="spellStart"/>
+      <w:r>
+        <w:rPr>
+          <w:rFonts w:ascii="Courier New" w:hAnsi="Courier New" w:cs="Courier New"/>
+          <w:color w:val="000000"/>
+          <w:sz w:val="20"/>
+          <w:szCs w:val="20"/>
+        </w:rPr>
+        <w:t>semilogy</w:t>
+      </w:r>
+      <w:proofErr w:type="spellEnd"/>
+      <w:r>
+        <w:rPr>
+          <w:rFonts w:ascii="Courier New" w:hAnsi="Courier New" w:cs="Courier New"/>
+          <w:color w:val="000000"/>
+          <w:sz w:val="20"/>
+          <w:szCs w:val="20"/>
+        </w:rPr>
+        <w:t>(</w:t>
+      </w:r>
+      <w:proofErr w:type="spellStart"/>
+      <w:proofErr w:type="gramStart"/>
+      <w:r>
+        <w:rPr>
+          <w:rFonts w:ascii="Courier New" w:hAnsi="Courier New" w:cs="Courier New"/>
+          <w:color w:val="000000"/>
+          <w:sz w:val="20"/>
+          <w:szCs w:val="20"/>
+        </w:rPr>
+        <w:t>x,F</w:t>
+      </w:r>
+      <w:proofErr w:type="spellEnd"/>
+      <w:proofErr w:type="gramEnd"/>
+      <w:r>
+        <w:rPr>
+          <w:rFonts w:ascii="Courier New" w:hAnsi="Courier New" w:cs="Courier New"/>
+          <w:color w:val="000000"/>
+          <w:sz w:val="20"/>
+          <w:szCs w:val="20"/>
+        </w:rPr>
+        <w:t>);</w:t>
+      </w:r>
+    </w:p>
+    <w:p>
+      <w:pPr>
+        <w:autoSpaceDE w:val="0"/>
+        <w:autoSpaceDN w:val="0"/>
+        <w:adjustRightInd w:val="0"/>
+        <w:spacing w:after="0" w:line="240" w:lineRule="auto"/>
+        <w:rPr>
+          <w:rFonts w:ascii="Courier New" w:hAnsi="Courier New" w:cs="Courier New"/>
+          <w:sz w:val="24"/>
+          <w:szCs w:val="24"/>
+        </w:rPr>
+      </w:pPr>
+      <w:proofErr w:type="gramStart"/>
+      <w:r>
+        <w:rPr>
+          <w:rFonts w:ascii="Courier New" w:hAnsi="Courier New" w:cs="Courier New"/>
+          <w:color w:val="000000"/>
+          <w:sz w:val="20"/>
+          <w:szCs w:val="20"/>
+        </w:rPr>
+        <w:t>title(</w:t>
+      </w:r>
+      <w:proofErr w:type="gramEnd"/>
+      <w:r>
+        <w:rPr>
+          <w:rFonts w:ascii="Courier New" w:hAnsi="Courier New" w:cs="Courier New"/>
+          <w:color w:val="A020F0"/>
+          <w:sz w:val="20"/>
+          <w:szCs w:val="20"/>
+        </w:rPr>
+        <w:t xml:space="preserve">'Log of </w:t>
+      </w:r>
+      <w:proofErr w:type="spellStart"/>
+      <w:r>
+        <w:rPr>
+          <w:rFonts w:ascii="Courier New" w:hAnsi="Courier New" w:cs="Courier New"/>
+          <w:color w:val="A020F0"/>
+          <w:sz w:val="20"/>
+          <w:szCs w:val="20"/>
+        </w:rPr>
+        <w:t>Fibinocci</w:t>
+      </w:r>
+      <w:proofErr w:type="spellEnd"/>
+      <w:r>
+        <w:rPr>
+          <w:rFonts w:ascii="Courier New" w:hAnsi="Courier New" w:cs="Courier New"/>
+          <w:color w:val="A020F0"/>
+          <w:sz w:val="20"/>
+          <w:szCs w:val="20"/>
+        </w:rPr>
+        <w:t xml:space="preserve"> Graph'</w:t>
+      </w:r>
+      <w:r>
+        <w:rPr>
+          <w:rFonts w:ascii="Courier New" w:hAnsi="Courier New" w:cs="Courier New"/>
+          <w:color w:val="000000"/>
+          <w:sz w:val="20"/>
+          <w:szCs w:val="20"/>
+        </w:rPr>
+        <w:t>);</w:t>
+      </w:r>
+    </w:p>
+    <w:p>
+      <w:pPr>
+        <w:autoSpaceDE w:val="0"/>
+        <w:autoSpaceDN w:val="0"/>
+        <w:adjustRightInd w:val="0"/>
+        <w:spacing w:after="0" w:line="240" w:lineRule="auto"/>
+        <w:rPr>
+          <w:rFonts w:ascii="Courier New" w:hAnsi="Courier New" w:cs="Courier New"/>
+          <w:sz w:val="24"/>
+          <w:szCs w:val="24"/>
+        </w:rPr>
+      </w:pPr>
+      <w:proofErr w:type="spellStart"/>
+      <w:proofErr w:type="gramStart"/>
+      <w:r>
+        <w:rPr>
+          <w:rFonts w:ascii="Courier New" w:hAnsi="Courier New" w:cs="Courier New"/>
+          <w:color w:val="000000"/>
+          <w:sz w:val="20"/>
+          <w:szCs w:val="20"/>
+        </w:rPr>
+        <w:t>xlabel</w:t>
+      </w:r>
+      <w:proofErr w:type="spellEnd"/>
+      <w:r>
+        <w:rPr>
+          <w:rFonts w:ascii="Courier New" w:hAnsi="Courier New" w:cs="Courier New"/>
+          <w:color w:val="000000"/>
+          <w:sz w:val="20"/>
+          <w:szCs w:val="20"/>
+        </w:rPr>
+        <w:t>(</w:t>
+      </w:r>
+      <w:proofErr w:type="gramEnd"/>
+      <w:r>
+        <w:rPr>
+          <w:rFonts w:ascii="Courier New" w:hAnsi="Courier New" w:cs="Courier New"/>
+          <w:color w:val="A020F0"/>
+          <w:sz w:val="20"/>
+          <w:szCs w:val="20"/>
+        </w:rPr>
+        <w:t>'X axis'</w:t>
+      </w:r>
+      <w:r>
+        <w:rPr>
+          <w:rFonts w:ascii="Courier New" w:hAnsi="Courier New" w:cs="Courier New"/>
+          <w:color w:val="000000"/>
+          <w:sz w:val="20"/>
+          <w:szCs w:val="20"/>
+        </w:rPr>
+        <w:t>);</w:t>
+      </w:r>
+    </w:p>
+    <w:p>
+      <w:pPr>
+        <w:autoSpaceDE w:val="0"/>
+        <w:autoSpaceDN w:val="0"/>
+        <w:adjustRightInd w:val="0"/>
+        <w:spacing w:after="0" w:line="240" w:lineRule="auto"/>
+        <w:rPr>
+          <w:rFonts w:ascii="Courier New" w:hAnsi="Courier New" w:cs="Courier New"/>
+          <w:sz w:val="24"/>
+          <w:szCs w:val="24"/>
+        </w:rPr>
+      </w:pPr>
+      <w:proofErr w:type="spellStart"/>
+      <w:proofErr w:type="gramStart"/>
+      <w:r>
+        <w:rPr>
+          <w:rFonts w:ascii="Courier New" w:hAnsi="Courier New" w:cs="Courier New"/>
+          <w:color w:val="000000"/>
+          <w:sz w:val="20"/>
+          <w:szCs w:val="20"/>
+        </w:rPr>
+        <w:t>ylabel</w:t>
+      </w:r>
+      <w:proofErr w:type="spellEnd"/>
+      <w:r>
+        <w:rPr>
+          <w:rFonts w:ascii="Courier New" w:hAnsi="Courier New" w:cs="Courier New"/>
+          <w:color w:val="000000"/>
+          <w:sz w:val="20"/>
+          <w:szCs w:val="20"/>
+        </w:rPr>
+        <w:t>(</w:t>
+      </w:r>
+      <w:proofErr w:type="gramEnd"/>
+      <w:r>
+        <w:rPr>
+          <w:rFonts w:ascii="Courier New" w:hAnsi="Courier New" w:cs="Courier New"/>
+          <w:color w:val="A020F0"/>
+          <w:sz w:val="20"/>
+          <w:szCs w:val="20"/>
+        </w:rPr>
+        <w:t>'Log of Fibonacci'</w:t>
+      </w:r>
+      <w:r>
+        <w:rPr>
+          <w:rFonts w:ascii="Courier New" w:hAnsi="Courier New" w:cs="Courier New"/>
+          <w:color w:val="000000"/>
+          <w:sz w:val="20"/>
+          <w:szCs w:val="20"/>
+        </w:rPr>
+        <w:t>);</w:t>
+      </w:r>
+    </w:p>
+    <w:p>
+      <w:pPr>
+        <w:spacing w:line="240" w:lineRule="auto"/>
+      </w:pPr>
       <w:bookmarkStart w:id="0" w:name="_GoBack"/>
       <w:bookmarkEnd w:id="0"/>
     </w:p>
     <w:p>
       <w:pPr>
         <w:spacing w:line="240" w:lineRule="auto"/>
-      </w:pPr>
-    </w:p>
-    <w:p>
-      <w:pPr>
-        <w:spacing w:line="240" w:lineRule="auto"/>
-      </w:pPr>
-      <w:r>
-        <w:t xml:space="preserve">        2584        4181        6765       10946       17711       28657</w:t>
-      </w:r>
-    </w:p>
-    <w:p>
-      <w:pPr>
-        <w:spacing w:line="240" w:lineRule="auto"/>
-      </w:pPr>
-    </w:p>
-    <w:p>
-      <w:pPr>
-        <w:spacing w:line="240" w:lineRule="auto"/>
-      </w:pPr>
-      <w:r>
-        <w:t xml:space="preserve">  Column 25</w:t>
-      </w:r>
-    </w:p>
-    <w:p>
-      <w:pPr>
-        <w:spacing w:line="240" w:lineRule="auto"/>
-      </w:pPr>
-    </w:p>
-    <w:p>
-      <w:pPr>
-        <w:spacing w:line="240" w:lineRule="auto"/>
-      </w:pPr>
-      <w:r>
-        <w:t xml:space="preserve">       46368</w:t>
-      </w:r>
-    </w:p>
-    <w:p>
-      <w:pPr>
-        <w:spacing w:line="240" w:lineRule="auto"/>
-      </w:pPr>
-      <w:r>
+        <w:rPr>
+          <w:b/>
+        </w:rPr>
+      </w:pPr>
+      <w:r>
+        <w:rPr>
+          <w:b/>
+        </w:rPr>
         <w:t xml:space="preserve"> </w:t>
       </w:r>
       <w:r>
-        <w:t>……………………………………………………………………….………………………………………………………………….</w:t>
-      </w:r>
-    </w:p>
-    <w:p>
-      <w:pPr>
-        <w:spacing w:line="240" w:lineRule="auto"/>
-      </w:pPr>
-      <w:r>
-        <w:rPr>
-          <w:b/>
-        </w:rPr>
-        <w:t>Q</w:t>
-      </w:r>
-      <w:proofErr w:type="gramStart"/>
-      <w:r>
-        <w:rPr>
-          <w:b/>
-        </w:rPr>
-        <w:t>14</w:t>
-      </w:r>
-      <w:r>
-        <w:t xml:space="preserve">  </w:t>
-      </w:r>
-      <w:r>
-        <w:t>Plot</w:t>
-      </w:r>
-      <w:proofErr w:type="gramEnd"/>
-      <w:r>
-        <w:t xml:space="preserve"> the log of the Fi</w:t>
-      </w:r>
-      <w:r>
-        <w:t>bonacci sequence of F(2) to F(25</w:t>
-      </w:r>
-      <w:r>
-        <w:t xml:space="preserve">) and label the axis.  </w:t>
-      </w:r>
-    </w:p>
-    <w:p>
-      <w:pPr>
-        <w:spacing w:line="240" w:lineRule="auto"/>
-      </w:pPr>
-      <w:r>
-        <w:rPr>
-          <w:b/>
-        </w:rPr>
-        <w:lastRenderedPageBreak/>
+        <w:rPr>
+          <w:b/>
+        </w:rPr>
         <w:t>(</w:t>
       </w:r>
       <w:proofErr w:type="spellStart"/>
@@ -3100,7 +3585,7 @@
         <w:rPr>
           <w:b/>
         </w:rPr>
-        <w:t xml:space="preserve"> input</w:t>
+        <w:t xml:space="preserve"> Response</w:t>
       </w:r>
       <w:r>
         <w:rPr>
@@ -3112,47 +3597,53 @@
     <w:p>
       <w:pPr>
         <w:spacing w:line="240" w:lineRule="auto"/>
-        <w:rPr>
-          <w:b/>
-        </w:rPr>
-      </w:pPr>
-      <w:r>
-        <w:rPr>
-          <w:b/>
-        </w:rPr>
-        <w:t xml:space="preserve"> </w:t>
-      </w:r>
-      <w:r>
-        <w:rPr>
-          <w:b/>
-        </w:rPr>
-        <w:t>(</w:t>
-      </w:r>
-      <w:proofErr w:type="spellStart"/>
-      <w:r>
-        <w:rPr>
-          <w:b/>
-        </w:rPr>
-        <w:t>Matlab</w:t>
-      </w:r>
-      <w:proofErr w:type="spellEnd"/>
-      <w:r>
-        <w:rPr>
-          <w:b/>
-        </w:rPr>
-        <w:t xml:space="preserve"> Response</w:t>
-      </w:r>
-      <w:r>
-        <w:rPr>
-          <w:b/>
-        </w:rPr>
-        <w:t>)</w:t>
-      </w:r>
-    </w:p>
-    <w:p>
-      <w:pPr>
-        <w:spacing w:line="240" w:lineRule="auto"/>
-      </w:pPr>
+      </w:pPr>
+      <w:r>
+        <w:rPr>
+          <w:noProof/>
+        </w:rPr>
+        <w:drawing>
+          <wp:inline distT="0" distB="0" distL="0" distR="0" wp14:anchorId="2696C6A7" wp14:editId="014FBD47">
+            <wp:extent cx="5581650" cy="4996717"/>
+            <wp:effectExtent l="0" t="0" r="0" b="0"/>
+            <wp:docPr id="2" name="Picture 2"/>
+            <wp:cNvGraphicFramePr>
+              <a:graphicFrameLocks xmlns:a="http://schemas.openxmlformats.org/drawingml/2006/main" noChangeAspect="1"/>
+            </wp:cNvGraphicFramePr>
+            <a:graphic xmlns:a="http://schemas.openxmlformats.org/drawingml/2006/main">
+              <a:graphicData uri="http://schemas.openxmlformats.org/drawingml/2006/picture">
+                <pic:pic xmlns:pic="http://schemas.openxmlformats.org/drawingml/2006/picture">
+                  <pic:nvPicPr>
+                    <pic:cNvPr id="2" name="a1q14.PNG"/>
+                    <pic:cNvPicPr/>
+                  </pic:nvPicPr>
+                  <pic:blipFill>
+                    <a:blip r:embed="rId58">
+                      <a:extLst>
+                        <a:ext uri="{28A0092B-C50C-407E-A947-70E740481C1C}">
+                          <a14:useLocalDpi xmlns:a14="http://schemas.microsoft.com/office/drawing/2010/main" val="0"/>
+                        </a:ext>
+                      </a:extLst>
+                    </a:blip>
+                    <a:stretch>
+                      <a:fillRect/>
+                    </a:stretch>
+                  </pic:blipFill>
+                  <pic:spPr>
+                    <a:xfrm>
+                      <a:off x="0" y="0"/>
+                      <a:ext cx="5586331" cy="5000907"/>
+                    </a:xfrm>
+                    <a:prstGeom prst="rect">
+                      <a:avLst/>
+                    </a:prstGeom>
+                  </pic:spPr>
+                </pic:pic>
+              </a:graphicData>
+            </a:graphic>
+          </wp:inline>
+        </w:drawing>
+      </w:r>
     </w:p>
     <w:p>
       <w:pPr>
@@ -3211,9 +3702,9 @@
         </w:rPr>
         <w:object w:dxaOrig="960" w:dyaOrig="1320">
           <v:shape id="_x0000_i1051" type="#_x0000_t75" style="width:48pt;height:66pt" o:ole="">
-            <v:imagedata r:id="rId58" o:title=""/>
+            <v:imagedata r:id="rId59" o:title=""/>
           </v:shape>
-          <o:OLEObject Type="Embed" ProgID="Equation.DSMT4" ShapeID="_x0000_i1051" DrawAspect="Content" ObjectID="_1566217094" r:id="rId59"/>
+          <o:OLEObject Type="Embed" ProgID="Equation.DSMT4" ShapeID="_x0000_i1051" DrawAspect="Content" ObjectID="_1566221148" r:id="rId60"/>
         </w:object>
       </w:r>
     </w:p>
@@ -3230,9 +3721,9 @@
         </w:rPr>
         <w:object w:dxaOrig="960" w:dyaOrig="279">
           <v:shape id="_x0000_i1052" type="#_x0000_t75" style="width:48pt;height:14.25pt" o:ole="">
-            <v:imagedata r:id="rId60" o:title=""/>
+            <v:imagedata r:id="rId61" o:title=""/>
           </v:shape>
-          <o:OLEObject Type="Embed" ProgID="Equation.DSMT4" ShapeID="_x0000_i1052" DrawAspect="Content" ObjectID="_1566217095" r:id="rId61"/>
+          <o:OLEObject Type="Embed" ProgID="Equation.DSMT4" ShapeID="_x0000_i1052" DrawAspect="Content" ObjectID="_1566221149" r:id="rId62"/>
         </w:object>
       </w:r>
       <w:r>
@@ -3349,7 +3840,7 @@
       </w:pPr>
     </w:p>
     <w:sectPr>
-      <w:footerReference w:type="default" r:id="rId62"/>
+      <w:footerReference w:type="default" r:id="rId63"/>
       <w:pgSz w:w="12240" w:h="15840"/>
       <w:pgMar w:top="1440" w:right="1440" w:bottom="1440" w:left="1440" w:header="708" w:footer="708" w:gutter="0"/>
       <w:cols w:space="708"/>
@@ -3440,7 +3931,7 @@
         <w:rFonts w:asciiTheme="majorHAnsi" w:eastAsiaTheme="majorEastAsia" w:hAnsiTheme="majorHAnsi" w:cstheme="majorBidi"/>
         <w:noProof/>
       </w:rPr>
-      <w:t>7</w:t>
+      <w:t>8</w:t>
     </w:r>
     <w:r>
       <w:rPr>

</xml_diff>